<commit_message>
final check from me
</commit_message>
<xml_diff>
--- a/report/ci1_ca_report_gg.docx
+++ b/report/ci1_ca_report_gg.docx
@@ -12,26 +12,68 @@
       </w:pPr>
       <w:r>
         <w:rPr>
+          <w:b/>
           <w:sz w:val="44"/>
           <w:szCs w:val="44"/>
         </w:rPr>
-        <w:t xml:space="preserve">CA </w:t>
-      </w:r>
-      <w:proofErr w:type="gramStart"/>
-      <w:r>
-        <w:rPr>
+        <w:t>COMPUTATIONAL INTELLIGENCE I</w:t>
+      </w:r>
+      <w:r>
+        <w:rPr>
+          <w:b/>
           <w:sz w:val="44"/>
           <w:szCs w:val="44"/>
         </w:rPr>
-        <w:t>Assignment :</w:t>
-      </w:r>
-      <w:proofErr w:type="gramEnd"/>
+        <w:br/>
+      </w:r>
       <w:r>
         <w:rPr>
           <w:sz w:val="44"/>
           <w:szCs w:val="44"/>
         </w:rPr>
-        <w:t xml:space="preserve"> NN Ensemble -- Report</w:t>
+        <w:t xml:space="preserve">GROUP </w:t>
+      </w:r>
+      <w:r>
+        <w:rPr>
+          <w:sz w:val="44"/>
+          <w:szCs w:val="44"/>
+        </w:rPr>
+        <w:t>CA: N</w:t>
+      </w:r>
+      <w:r>
+        <w:rPr>
+          <w:sz w:val="44"/>
+          <w:szCs w:val="44"/>
+        </w:rPr>
+        <w:t xml:space="preserve">EURAL </w:t>
+      </w:r>
+      <w:r>
+        <w:rPr>
+          <w:sz w:val="44"/>
+          <w:szCs w:val="44"/>
+        </w:rPr>
+        <w:t>N</w:t>
+      </w:r>
+      <w:r>
+        <w:rPr>
+          <w:sz w:val="44"/>
+          <w:szCs w:val="44"/>
+        </w:rPr>
+        <w:t>ETWORK</w:t>
+      </w:r>
+      <w:r>
+        <w:rPr>
+          <w:sz w:val="44"/>
+          <w:szCs w:val="44"/>
+        </w:rPr>
+        <w:t xml:space="preserve"> Ensemble</w:t>
+      </w:r>
+      <w:r>
+        <w:rPr>
+          <w:sz w:val="44"/>
+          <w:szCs w:val="44"/>
+        </w:rPr>
+        <w:t>S</w:t>
       </w:r>
     </w:p>
     <w:p>
@@ -53,22 +95,17 @@
       <w:r>
         <w:t xml:space="preserve"> </w:t>
       </w:r>
-      <w:proofErr w:type="spellStart"/>
-      <w:r>
-        <w:t>Gaelan</w:t>
-      </w:r>
-      <w:proofErr w:type="spellEnd"/>
-      <w:r>
-        <w:t xml:space="preserve"> </w:t>
-      </w:r>
-      <w:r>
-        <w:t>GU</w:t>
-      </w:r>
-      <w:r>
-        <w:t xml:space="preserve">, Sunil </w:t>
-      </w:r>
-      <w:r>
-        <w:t>PRAKASH</w:t>
+      <w:r>
+        <w:t xml:space="preserve">Gaelan </w:t>
+      </w:r>
+      <w:r>
+        <w:t>Gu</w:t>
+      </w:r>
+      <w:r>
+        <w:t xml:space="preserve">, </w:t>
+      </w:r>
+      <w:r>
+        <w:t>Sunil Prakash</w:t>
       </w:r>
     </w:p>
     <w:p>
@@ -78,17 +115,17 @@
       <w:r>
         <w:tab/>
       </w:r>
+      <w:r>
+        <w:tab/>
+      </w:r>
+      <w:r>
+        <w:tab/>
+      </w:r>
+      <w:r>
+        <w:tab/>
+      </w:r>
       <w:bookmarkStart w:id="0" w:name="_GoBack"/>
       <w:bookmarkEnd w:id="0"/>
-      <w:r>
-        <w:tab/>
-      </w:r>
-      <w:r>
-        <w:tab/>
-      </w:r>
-      <w:r>
-        <w:tab/>
-      </w:r>
       <w:r>
         <w:tab/>
       </w:r>
@@ -114,6 +151,15 @@
     </w:p>
     <w:sdt>
       <w:sdtPr>
+        <w:rPr>
+          <w:b w:val="0"/>
+          <w:bCs w:val="0"/>
+          <w:caps w:val="0"/>
+          <w:color w:val="auto"/>
+          <w:spacing w:val="0"/>
+          <w:sz w:val="20"/>
+          <w:szCs w:val="20"/>
+        </w:rPr>
         <w:id w:val="401715896"/>
         <w:docPartObj>
           <w:docPartGallery w:val="Table of Contents"/>
@@ -122,12 +168,7 @@
       </w:sdtPr>
       <w:sdtEndPr>
         <w:rPr>
-          <w:caps w:val="0"/>
           <w:noProof/>
-          <w:color w:val="auto"/>
-          <w:spacing w:val="0"/>
-          <w:sz w:val="20"/>
-          <w:szCs w:val="20"/>
         </w:rPr>
       </w:sdtEndPr>
       <w:sdtContent>
@@ -171,7 +212,7 @@
             </w:rPr>
             <w:fldChar w:fldCharType="separate"/>
           </w:r>
-          <w:hyperlink w:anchor="_Toc483906572" w:history="1">
+          <w:hyperlink w:anchor="_Toc483907881" w:history="1">
             <w:r>
               <w:rPr>
                 <w:rStyle w:val="Hyperlink"/>
@@ -198,7 +239,7 @@
                 <w:noProof/>
                 <w:webHidden/>
               </w:rPr>
-              <w:instrText xml:space="preserve"> PAGEREF _Toc483906572 \h </w:instrText>
+              <w:instrText xml:space="preserve"> PAGEREF _Toc483907881 \h </w:instrText>
             </w:r>
             <w:r>
               <w:rPr>
@@ -245,7 +286,7 @@
               <w:lang w:val="en-GB" w:eastAsia="zh-CN"/>
             </w:rPr>
           </w:pPr>
-          <w:hyperlink w:anchor="_Toc483906573" w:history="1">
+          <w:hyperlink w:anchor="_Toc483907882" w:history="1">
             <w:r>
               <w:rPr>
                 <w:rStyle w:val="Hyperlink"/>
@@ -290,7 +331,7 @@
                 <w:noProof/>
                 <w:webHidden/>
               </w:rPr>
-              <w:instrText xml:space="preserve"> PAGEREF _Toc483906573 \h </w:instrText>
+              <w:instrText xml:space="preserve"> PAGEREF _Toc483907882 \h </w:instrText>
             </w:r>
             <w:r>
               <w:rPr>
@@ -337,7 +378,7 @@
               <w:lang w:val="en-GB" w:eastAsia="zh-CN"/>
             </w:rPr>
           </w:pPr>
-          <w:hyperlink w:anchor="_Toc483906574" w:history="1">
+          <w:hyperlink w:anchor="_Toc483907883" w:history="1">
             <w:r>
               <w:rPr>
                 <w:rStyle w:val="Hyperlink"/>
@@ -382,7 +423,7 @@
                 <w:noProof/>
                 <w:webHidden/>
               </w:rPr>
-              <w:instrText xml:space="preserve"> PAGEREF _Toc483906574 \h </w:instrText>
+              <w:instrText xml:space="preserve"> PAGEREF _Toc483907883 \h </w:instrText>
             </w:r>
             <w:r>
               <w:rPr>
@@ -417,7 +458,6 @@
           <w:pPr>
             <w:pStyle w:val="TOC2"/>
             <w:tabs>
-              <w:tab w:val="left" w:pos="720"/>
               <w:tab w:val="right" w:leader="dot" w:pos="9350"/>
             </w:tabs>
             <w:rPr>
@@ -429,25 +469,7 @@
               <w:lang w:val="en-GB" w:eastAsia="zh-CN"/>
             </w:rPr>
           </w:pPr>
-          <w:hyperlink w:anchor="_Toc483906575" w:history="1">
-            <w:r>
-              <w:rPr>
-                <w:rStyle w:val="Hyperlink"/>
-                <w:noProof/>
-              </w:rPr>
-              <w:t>3.</w:t>
-            </w:r>
-            <w:r>
-              <w:rPr>
-                <w:b w:val="0"/>
-                <w:bCs w:val="0"/>
-                <w:noProof/>
-                <w:sz w:val="24"/>
-                <w:szCs w:val="24"/>
-                <w:lang w:val="en-GB" w:eastAsia="zh-CN"/>
-              </w:rPr>
-              <w:tab/>
-            </w:r>
+          <w:hyperlink w:anchor="_Toc483907884" w:history="1">
             <w:r>
               <w:rPr>
                 <w:rStyle w:val="Hyperlink"/>
@@ -474,7 +496,7 @@
                 <w:noProof/>
                 <w:webHidden/>
               </w:rPr>
-              <w:instrText xml:space="preserve"> PAGEREF _Toc483906575 \h </w:instrText>
+              <w:instrText xml:space="preserve"> PAGEREF _Toc483907884 \h </w:instrText>
             </w:r>
             <w:r>
               <w:rPr>
@@ -494,7 +516,7 @@
                 <w:noProof/>
                 <w:webHidden/>
               </w:rPr>
-              <w:t>4</w:t>
+              <w:t>5</w:t>
             </w:r>
             <w:r>
               <w:rPr>
@@ -521,13 +543,13 @@
               <w:lang w:val="en-GB" w:eastAsia="zh-CN"/>
             </w:rPr>
           </w:pPr>
-          <w:hyperlink w:anchor="_Toc483906576" w:history="1">
+          <w:hyperlink w:anchor="_Toc483907885" w:history="1">
             <w:r>
               <w:rPr>
                 <w:rStyle w:val="Hyperlink"/>
                 <w:noProof/>
               </w:rPr>
-              <w:t>4.</w:t>
+              <w:t>3.</w:t>
             </w:r>
             <w:r>
               <w:rPr>
@@ -566,245 +588,7 @@
                 <w:noProof/>
                 <w:webHidden/>
               </w:rPr>
-              <w:instrText xml:space="preserve"> PAGEREF _Toc483906576 \h </w:instrText>
-            </w:r>
-            <w:r>
-              <w:rPr>
-                <w:noProof/>
-                <w:webHidden/>
-              </w:rPr>
-            </w:r>
-            <w:r>
-              <w:rPr>
-                <w:noProof/>
-                <w:webHidden/>
-              </w:rPr>
-              <w:fldChar w:fldCharType="separate"/>
-            </w:r>
-            <w:r>
-              <w:rPr>
-                <w:noProof/>
-                <w:webHidden/>
-              </w:rPr>
-              <w:t>5</w:t>
-            </w:r>
-            <w:r>
-              <w:rPr>
-                <w:noProof/>
-                <w:webHidden/>
-              </w:rPr>
-              <w:fldChar w:fldCharType="end"/>
-            </w:r>
-          </w:hyperlink>
-        </w:p>
-        <w:p>
-          <w:pPr>
-            <w:pStyle w:val="TOC2"/>
-            <w:tabs>
-              <w:tab w:val="right" w:leader="dot" w:pos="9350"/>
-            </w:tabs>
-            <w:rPr>
-              <w:b w:val="0"/>
-              <w:bCs w:val="0"/>
-              <w:noProof/>
-              <w:sz w:val="24"/>
-              <w:szCs w:val="24"/>
-              <w:lang w:val="en-GB" w:eastAsia="zh-CN"/>
-            </w:rPr>
-          </w:pPr>
-          <w:hyperlink w:anchor="_Toc483906577" w:history="1">
-            <w:r>
-              <w:rPr>
-                <w:rStyle w:val="Hyperlink"/>
-                <w:noProof/>
-              </w:rPr>
-              <w:t>Appendix and Detail Report</w:t>
-            </w:r>
-            <w:r>
-              <w:rPr>
-                <w:noProof/>
-                <w:webHidden/>
-              </w:rPr>
-              <w:tab/>
-            </w:r>
-            <w:r>
-              <w:rPr>
-                <w:noProof/>
-                <w:webHidden/>
-              </w:rPr>
-              <w:fldChar w:fldCharType="begin"/>
-            </w:r>
-            <w:r>
-              <w:rPr>
-                <w:noProof/>
-                <w:webHidden/>
-              </w:rPr>
-              <w:instrText xml:space="preserve"> PAGEREF _Toc483906577 \h </w:instrText>
-            </w:r>
-            <w:r>
-              <w:rPr>
-                <w:noProof/>
-                <w:webHidden/>
-              </w:rPr>
-            </w:r>
-            <w:r>
-              <w:rPr>
-                <w:noProof/>
-                <w:webHidden/>
-              </w:rPr>
-              <w:fldChar w:fldCharType="separate"/>
-            </w:r>
-            <w:r>
-              <w:rPr>
-                <w:noProof/>
-                <w:webHidden/>
-              </w:rPr>
-              <w:t>6</w:t>
-            </w:r>
-            <w:r>
-              <w:rPr>
-                <w:noProof/>
-                <w:webHidden/>
-              </w:rPr>
-              <w:fldChar w:fldCharType="end"/>
-            </w:r>
-          </w:hyperlink>
-        </w:p>
-        <w:p>
-          <w:pPr>
-            <w:pStyle w:val="TOC2"/>
-            <w:tabs>
-              <w:tab w:val="left" w:pos="720"/>
-              <w:tab w:val="right" w:leader="dot" w:pos="9350"/>
-            </w:tabs>
-            <w:rPr>
-              <w:b w:val="0"/>
-              <w:bCs w:val="0"/>
-              <w:noProof/>
-              <w:sz w:val="24"/>
-              <w:szCs w:val="24"/>
-              <w:lang w:val="en-GB" w:eastAsia="zh-CN"/>
-            </w:rPr>
-          </w:pPr>
-          <w:hyperlink w:anchor="_Toc483906578" w:history="1">
-            <w:r>
-              <w:rPr>
-                <w:rStyle w:val="Hyperlink"/>
-                <w:noProof/>
-              </w:rPr>
-              <w:t>1.</w:t>
-            </w:r>
-            <w:r>
-              <w:rPr>
-                <w:b w:val="0"/>
-                <w:bCs w:val="0"/>
-                <w:noProof/>
-                <w:sz w:val="24"/>
-                <w:szCs w:val="24"/>
-                <w:lang w:val="en-GB" w:eastAsia="zh-CN"/>
-              </w:rPr>
-              <w:tab/>
-            </w:r>
-            <w:r>
-              <w:rPr>
-                <w:rStyle w:val="Hyperlink"/>
-                <w:noProof/>
-              </w:rPr>
-              <w:t>With R</w:t>
-            </w:r>
-            <w:r>
-              <w:rPr>
-                <w:noProof/>
-                <w:webHidden/>
-              </w:rPr>
-              <w:tab/>
-            </w:r>
-            <w:r>
-              <w:rPr>
-                <w:noProof/>
-                <w:webHidden/>
-              </w:rPr>
-              <w:fldChar w:fldCharType="begin"/>
-            </w:r>
-            <w:r>
-              <w:rPr>
-                <w:noProof/>
-                <w:webHidden/>
-              </w:rPr>
-              <w:instrText xml:space="preserve"> PAGEREF _Toc483906578 \h </w:instrText>
-            </w:r>
-            <w:r>
-              <w:rPr>
-                <w:noProof/>
-                <w:webHidden/>
-              </w:rPr>
-            </w:r>
-            <w:r>
-              <w:rPr>
-                <w:noProof/>
-                <w:webHidden/>
-              </w:rPr>
-              <w:fldChar w:fldCharType="separate"/>
-            </w:r>
-            <w:r>
-              <w:rPr>
-                <w:noProof/>
-                <w:webHidden/>
-              </w:rPr>
-              <w:t>6</w:t>
-            </w:r>
-            <w:r>
-              <w:rPr>
-                <w:noProof/>
-                <w:webHidden/>
-              </w:rPr>
-              <w:fldChar w:fldCharType="end"/>
-            </w:r>
-          </w:hyperlink>
-        </w:p>
-        <w:p>
-          <w:pPr>
-            <w:pStyle w:val="TOC1"/>
-            <w:tabs>
-              <w:tab w:val="right" w:leader="dot" w:pos="9350"/>
-            </w:tabs>
-            <w:rPr>
-              <w:b w:val="0"/>
-              <w:bCs w:val="0"/>
-              <w:noProof/>
-              <w:sz w:val="24"/>
-              <w:szCs w:val="24"/>
-              <w:lang w:val="en-GB" w:eastAsia="zh-CN"/>
-            </w:rPr>
-          </w:pPr>
-          <w:hyperlink w:anchor="_Toc483906579" w:history="1">
-            <w:r>
-              <w:rPr>
-                <w:rStyle w:val="Hyperlink"/>
-                <w:noProof/>
-              </w:rPr>
-              <w:t>Neural Network Ensemble for Diabetes Dataset</w:t>
-            </w:r>
-            <w:r>
-              <w:rPr>
-                <w:noProof/>
-                <w:webHidden/>
-              </w:rPr>
-              <w:tab/>
-            </w:r>
-            <w:r>
-              <w:rPr>
-                <w:noProof/>
-                <w:webHidden/>
-              </w:rPr>
-              <w:fldChar w:fldCharType="begin"/>
-            </w:r>
-            <w:r>
-              <w:rPr>
-                <w:noProof/>
-                <w:webHidden/>
-              </w:rPr>
-              <w:instrText xml:space="preserve"> PAGEREF _Toc483906579 \h </w:instrText>
+              <w:instrText xml:space="preserve"> PAGEREF _Toc483907885 \h </w:instrText>
             </w:r>
             <w:r>
               <w:rPr>
@@ -850,7 +634,245 @@
               <w:lang w:val="en-GB" w:eastAsia="zh-CN"/>
             </w:rPr>
           </w:pPr>
-          <w:hyperlink w:anchor="_Toc483906580" w:history="1">
+          <w:hyperlink w:anchor="_Toc483907886" w:history="1">
+            <w:r>
+              <w:rPr>
+                <w:rStyle w:val="Hyperlink"/>
+                <w:noProof/>
+              </w:rPr>
+              <w:t>Appendix and DetailED Report</w:t>
+            </w:r>
+            <w:r>
+              <w:rPr>
+                <w:noProof/>
+                <w:webHidden/>
+              </w:rPr>
+              <w:tab/>
+            </w:r>
+            <w:r>
+              <w:rPr>
+                <w:noProof/>
+                <w:webHidden/>
+              </w:rPr>
+              <w:fldChar w:fldCharType="begin"/>
+            </w:r>
+            <w:r>
+              <w:rPr>
+                <w:noProof/>
+                <w:webHidden/>
+              </w:rPr>
+              <w:instrText xml:space="preserve"> PAGEREF _Toc483907886 \h </w:instrText>
+            </w:r>
+            <w:r>
+              <w:rPr>
+                <w:noProof/>
+                <w:webHidden/>
+              </w:rPr>
+            </w:r>
+            <w:r>
+              <w:rPr>
+                <w:noProof/>
+                <w:webHidden/>
+              </w:rPr>
+              <w:fldChar w:fldCharType="separate"/>
+            </w:r>
+            <w:r>
+              <w:rPr>
+                <w:noProof/>
+                <w:webHidden/>
+              </w:rPr>
+              <w:t>7</w:t>
+            </w:r>
+            <w:r>
+              <w:rPr>
+                <w:noProof/>
+                <w:webHidden/>
+              </w:rPr>
+              <w:fldChar w:fldCharType="end"/>
+            </w:r>
+          </w:hyperlink>
+        </w:p>
+        <w:p>
+          <w:pPr>
+            <w:pStyle w:val="TOC2"/>
+            <w:tabs>
+              <w:tab w:val="left" w:pos="720"/>
+              <w:tab w:val="right" w:leader="dot" w:pos="9350"/>
+            </w:tabs>
+            <w:rPr>
+              <w:b w:val="0"/>
+              <w:bCs w:val="0"/>
+              <w:noProof/>
+              <w:sz w:val="24"/>
+              <w:szCs w:val="24"/>
+              <w:lang w:val="en-GB" w:eastAsia="zh-CN"/>
+            </w:rPr>
+          </w:pPr>
+          <w:hyperlink w:anchor="_Toc483907887" w:history="1">
+            <w:r>
+              <w:rPr>
+                <w:rStyle w:val="Hyperlink"/>
+                <w:noProof/>
+              </w:rPr>
+              <w:t>1.</w:t>
+            </w:r>
+            <w:r>
+              <w:rPr>
+                <w:b w:val="0"/>
+                <w:bCs w:val="0"/>
+                <w:noProof/>
+                <w:sz w:val="24"/>
+                <w:szCs w:val="24"/>
+                <w:lang w:val="en-GB" w:eastAsia="zh-CN"/>
+              </w:rPr>
+              <w:tab/>
+            </w:r>
+            <w:r>
+              <w:rPr>
+                <w:rStyle w:val="Hyperlink"/>
+                <w:noProof/>
+              </w:rPr>
+              <w:t>With R</w:t>
+            </w:r>
+            <w:r>
+              <w:rPr>
+                <w:noProof/>
+                <w:webHidden/>
+              </w:rPr>
+              <w:tab/>
+            </w:r>
+            <w:r>
+              <w:rPr>
+                <w:noProof/>
+                <w:webHidden/>
+              </w:rPr>
+              <w:fldChar w:fldCharType="begin"/>
+            </w:r>
+            <w:r>
+              <w:rPr>
+                <w:noProof/>
+                <w:webHidden/>
+              </w:rPr>
+              <w:instrText xml:space="preserve"> PAGEREF _Toc483907887 \h </w:instrText>
+            </w:r>
+            <w:r>
+              <w:rPr>
+                <w:noProof/>
+                <w:webHidden/>
+              </w:rPr>
+            </w:r>
+            <w:r>
+              <w:rPr>
+                <w:noProof/>
+                <w:webHidden/>
+              </w:rPr>
+              <w:fldChar w:fldCharType="separate"/>
+            </w:r>
+            <w:r>
+              <w:rPr>
+                <w:noProof/>
+                <w:webHidden/>
+              </w:rPr>
+              <w:t>7</w:t>
+            </w:r>
+            <w:r>
+              <w:rPr>
+                <w:noProof/>
+                <w:webHidden/>
+              </w:rPr>
+              <w:fldChar w:fldCharType="end"/>
+            </w:r>
+          </w:hyperlink>
+        </w:p>
+        <w:p>
+          <w:pPr>
+            <w:pStyle w:val="TOC1"/>
+            <w:tabs>
+              <w:tab w:val="right" w:leader="dot" w:pos="9350"/>
+            </w:tabs>
+            <w:rPr>
+              <w:b w:val="0"/>
+              <w:bCs w:val="0"/>
+              <w:noProof/>
+              <w:sz w:val="24"/>
+              <w:szCs w:val="24"/>
+              <w:lang w:val="en-GB" w:eastAsia="zh-CN"/>
+            </w:rPr>
+          </w:pPr>
+          <w:hyperlink w:anchor="_Toc483907888" w:history="1">
+            <w:r>
+              <w:rPr>
+                <w:rStyle w:val="Hyperlink"/>
+                <w:noProof/>
+              </w:rPr>
+              <w:t>Neural Network Ensemble for Diabetes Dataset</w:t>
+            </w:r>
+            <w:r>
+              <w:rPr>
+                <w:noProof/>
+                <w:webHidden/>
+              </w:rPr>
+              <w:tab/>
+            </w:r>
+            <w:r>
+              <w:rPr>
+                <w:noProof/>
+                <w:webHidden/>
+              </w:rPr>
+              <w:fldChar w:fldCharType="begin"/>
+            </w:r>
+            <w:r>
+              <w:rPr>
+                <w:noProof/>
+                <w:webHidden/>
+              </w:rPr>
+              <w:instrText xml:space="preserve"> PAGEREF _Toc483907888 \h </w:instrText>
+            </w:r>
+            <w:r>
+              <w:rPr>
+                <w:noProof/>
+                <w:webHidden/>
+              </w:rPr>
+            </w:r>
+            <w:r>
+              <w:rPr>
+                <w:noProof/>
+                <w:webHidden/>
+              </w:rPr>
+              <w:fldChar w:fldCharType="separate"/>
+            </w:r>
+            <w:r>
+              <w:rPr>
+                <w:noProof/>
+                <w:webHidden/>
+              </w:rPr>
+              <w:t>7</w:t>
+            </w:r>
+            <w:r>
+              <w:rPr>
+                <w:noProof/>
+                <w:webHidden/>
+              </w:rPr>
+              <w:fldChar w:fldCharType="end"/>
+            </w:r>
+          </w:hyperlink>
+        </w:p>
+        <w:p>
+          <w:pPr>
+            <w:pStyle w:val="TOC2"/>
+            <w:tabs>
+              <w:tab w:val="right" w:leader="dot" w:pos="9350"/>
+            </w:tabs>
+            <w:rPr>
+              <w:b w:val="0"/>
+              <w:bCs w:val="0"/>
+              <w:noProof/>
+              <w:sz w:val="24"/>
+              <w:szCs w:val="24"/>
+              <w:lang w:val="en-GB" w:eastAsia="zh-CN"/>
+            </w:rPr>
+          </w:pPr>
+          <w:hyperlink w:anchor="_Toc483907889" w:history="1">
             <w:r>
               <w:rPr>
                 <w:rStyle w:val="Hyperlink"/>
@@ -877,7 +899,7 @@
                 <w:noProof/>
                 <w:webHidden/>
               </w:rPr>
-              <w:instrText xml:space="preserve"> PAGEREF _Toc483906580 \h </w:instrText>
+              <w:instrText xml:space="preserve"> PAGEREF _Toc483907889 \h </w:instrText>
             </w:r>
             <w:r>
               <w:rPr>
@@ -897,7 +919,7 @@
                 <w:noProof/>
                 <w:webHidden/>
               </w:rPr>
-              <w:t>6</w:t>
+              <w:t>7</w:t>
             </w:r>
             <w:r>
               <w:rPr>
@@ -923,7 +945,7 @@
               <w:lang w:val="en-GB" w:eastAsia="zh-CN"/>
             </w:rPr>
           </w:pPr>
-          <w:hyperlink w:anchor="_Toc483906581" w:history="1">
+          <w:hyperlink w:anchor="_Toc483907890" w:history="1">
             <w:r>
               <w:rPr>
                 <w:rStyle w:val="Hyperlink"/>
@@ -950,80 +972,7 @@
                 <w:noProof/>
                 <w:webHidden/>
               </w:rPr>
-              <w:instrText xml:space="preserve"> PAGEREF _Toc483906581 \h </w:instrText>
-            </w:r>
-            <w:r>
-              <w:rPr>
-                <w:noProof/>
-                <w:webHidden/>
-              </w:rPr>
-            </w:r>
-            <w:r>
-              <w:rPr>
-                <w:noProof/>
-                <w:webHidden/>
-              </w:rPr>
-              <w:fldChar w:fldCharType="separate"/>
-            </w:r>
-            <w:r>
-              <w:rPr>
-                <w:noProof/>
-                <w:webHidden/>
-              </w:rPr>
-              <w:t>8</w:t>
-            </w:r>
-            <w:r>
-              <w:rPr>
-                <w:noProof/>
-                <w:webHidden/>
-              </w:rPr>
-              <w:fldChar w:fldCharType="end"/>
-            </w:r>
-          </w:hyperlink>
-        </w:p>
-        <w:p>
-          <w:pPr>
-            <w:pStyle w:val="TOC2"/>
-            <w:tabs>
-              <w:tab w:val="right" w:leader="dot" w:pos="9350"/>
-            </w:tabs>
-            <w:rPr>
-              <w:b w:val="0"/>
-              <w:bCs w:val="0"/>
-              <w:noProof/>
-              <w:sz w:val="24"/>
-              <w:szCs w:val="24"/>
-              <w:lang w:val="en-GB" w:eastAsia="zh-CN"/>
-            </w:rPr>
-          </w:pPr>
-          <w:hyperlink w:anchor="_Toc483906582" w:history="1">
-            <w:r>
-              <w:rPr>
-                <w:rStyle w:val="Hyperlink"/>
-                <w:noProof/>
-              </w:rPr>
-              <w:t>Ensemble Learning</w:t>
-            </w:r>
-            <w:r>
-              <w:rPr>
-                <w:noProof/>
-                <w:webHidden/>
-              </w:rPr>
-              <w:tab/>
-            </w:r>
-            <w:r>
-              <w:rPr>
-                <w:noProof/>
-                <w:webHidden/>
-              </w:rPr>
-              <w:fldChar w:fldCharType="begin"/>
-            </w:r>
-            <w:r>
-              <w:rPr>
-                <w:noProof/>
-                <w:webHidden/>
-              </w:rPr>
-              <w:instrText xml:space="preserve"> PAGEREF _Toc483906582 \h </w:instrText>
+              <w:instrText xml:space="preserve"> PAGEREF _Toc483907890 \h </w:instrText>
             </w:r>
             <w:r>
               <w:rPr>
@@ -1056,6 +1005,79 @@
         </w:p>
         <w:p>
           <w:pPr>
+            <w:pStyle w:val="TOC2"/>
+            <w:tabs>
+              <w:tab w:val="right" w:leader="dot" w:pos="9350"/>
+            </w:tabs>
+            <w:rPr>
+              <w:b w:val="0"/>
+              <w:bCs w:val="0"/>
+              <w:noProof/>
+              <w:sz w:val="24"/>
+              <w:szCs w:val="24"/>
+              <w:lang w:val="en-GB" w:eastAsia="zh-CN"/>
+            </w:rPr>
+          </w:pPr>
+          <w:hyperlink w:anchor="_Toc483907891" w:history="1">
+            <w:r>
+              <w:rPr>
+                <w:rStyle w:val="Hyperlink"/>
+                <w:noProof/>
+              </w:rPr>
+              <w:t>Ensemble Learning</w:t>
+            </w:r>
+            <w:r>
+              <w:rPr>
+                <w:noProof/>
+                <w:webHidden/>
+              </w:rPr>
+              <w:tab/>
+            </w:r>
+            <w:r>
+              <w:rPr>
+                <w:noProof/>
+                <w:webHidden/>
+              </w:rPr>
+              <w:fldChar w:fldCharType="begin"/>
+            </w:r>
+            <w:r>
+              <w:rPr>
+                <w:noProof/>
+                <w:webHidden/>
+              </w:rPr>
+              <w:instrText xml:space="preserve"> PAGEREF _Toc483907891 \h </w:instrText>
+            </w:r>
+            <w:r>
+              <w:rPr>
+                <w:noProof/>
+                <w:webHidden/>
+              </w:rPr>
+            </w:r>
+            <w:r>
+              <w:rPr>
+                <w:noProof/>
+                <w:webHidden/>
+              </w:rPr>
+              <w:fldChar w:fldCharType="separate"/>
+            </w:r>
+            <w:r>
+              <w:rPr>
+                <w:noProof/>
+                <w:webHidden/>
+              </w:rPr>
+              <w:t>10</w:t>
+            </w:r>
+            <w:r>
+              <w:rPr>
+                <w:noProof/>
+                <w:webHidden/>
+              </w:rPr>
+              <w:fldChar w:fldCharType="end"/>
+            </w:r>
+          </w:hyperlink>
+        </w:p>
+        <w:p>
+          <w:pPr>
             <w:pStyle w:val="TOC1"/>
             <w:tabs>
               <w:tab w:val="right" w:leader="dot" w:pos="9350"/>
@@ -1069,7 +1091,7 @@
               <w:lang w:val="en-GB" w:eastAsia="zh-CN"/>
             </w:rPr>
           </w:pPr>
-          <w:hyperlink w:anchor="_Toc483906583" w:history="1">
+          <w:hyperlink w:anchor="_Toc483907892" w:history="1">
             <w:r>
               <w:rPr>
                 <w:rStyle w:val="Hyperlink"/>
@@ -1096,7 +1118,7 @@
                 <w:noProof/>
                 <w:webHidden/>
               </w:rPr>
-              <w:instrText xml:space="preserve"> PAGEREF _Toc483906583 \h </w:instrText>
+              <w:instrText xml:space="preserve"> PAGEREF _Toc483907892 \h </w:instrText>
             </w:r>
             <w:r>
               <w:rPr>
@@ -1116,7 +1138,7 @@
                 <w:noProof/>
                 <w:webHidden/>
               </w:rPr>
-              <w:t>11</w:t>
+              <w:t>12</w:t>
             </w:r>
             <w:r>
               <w:rPr>
@@ -1142,7 +1164,7 @@
               <w:lang w:val="en-GB" w:eastAsia="zh-CN"/>
             </w:rPr>
           </w:pPr>
-          <w:hyperlink w:anchor="_Toc483906584" w:history="1">
+          <w:hyperlink w:anchor="_Toc483907893" w:history="1">
             <w:r>
               <w:rPr>
                 <w:rStyle w:val="Hyperlink"/>
@@ -1169,80 +1191,7 @@
                 <w:noProof/>
                 <w:webHidden/>
               </w:rPr>
-              <w:instrText xml:space="preserve"> PAGEREF _Toc483906584 \h </w:instrText>
-            </w:r>
-            <w:r>
-              <w:rPr>
-                <w:noProof/>
-                <w:webHidden/>
-              </w:rPr>
-            </w:r>
-            <w:r>
-              <w:rPr>
-                <w:noProof/>
-                <w:webHidden/>
-              </w:rPr>
-              <w:fldChar w:fldCharType="separate"/>
-            </w:r>
-            <w:r>
-              <w:rPr>
-                <w:noProof/>
-                <w:webHidden/>
-              </w:rPr>
-              <w:t>11</w:t>
-            </w:r>
-            <w:r>
-              <w:rPr>
-                <w:noProof/>
-                <w:webHidden/>
-              </w:rPr>
-              <w:fldChar w:fldCharType="end"/>
-            </w:r>
-          </w:hyperlink>
-        </w:p>
-        <w:p>
-          <w:pPr>
-            <w:pStyle w:val="TOC2"/>
-            <w:tabs>
-              <w:tab w:val="right" w:leader="dot" w:pos="9350"/>
-            </w:tabs>
-            <w:rPr>
-              <w:b w:val="0"/>
-              <w:bCs w:val="0"/>
-              <w:noProof/>
-              <w:sz w:val="24"/>
-              <w:szCs w:val="24"/>
-              <w:lang w:val="en-GB" w:eastAsia="zh-CN"/>
-            </w:rPr>
-          </w:pPr>
-          <w:hyperlink w:anchor="_Toc483906585" w:history="1">
-            <w:r>
-              <w:rPr>
-                <w:rStyle w:val="Hyperlink"/>
-                <w:noProof/>
-              </w:rPr>
-              <w:t>Stacked AutoEncoder Deep Neural Network</w:t>
-            </w:r>
-            <w:r>
-              <w:rPr>
-                <w:noProof/>
-                <w:webHidden/>
-              </w:rPr>
-              <w:tab/>
-            </w:r>
-            <w:r>
-              <w:rPr>
-                <w:noProof/>
-                <w:webHidden/>
-              </w:rPr>
-              <w:fldChar w:fldCharType="begin"/>
-            </w:r>
-            <w:r>
-              <w:rPr>
-                <w:noProof/>
-                <w:webHidden/>
-              </w:rPr>
-              <w:instrText xml:space="preserve"> PAGEREF _Toc483906585 \h </w:instrText>
+              <w:instrText xml:space="preserve"> PAGEREF _Toc483907893 \h </w:instrText>
             </w:r>
             <w:r>
               <w:rPr>
@@ -1288,13 +1237,13 @@
               <w:lang w:val="en-GB" w:eastAsia="zh-CN"/>
             </w:rPr>
           </w:pPr>
-          <w:hyperlink w:anchor="_Toc483906586" w:history="1">
+          <w:hyperlink w:anchor="_Toc483907894" w:history="1">
             <w:r>
               <w:rPr>
                 <w:rStyle w:val="Hyperlink"/>
                 <w:noProof/>
               </w:rPr>
-              <w:t>Ensemble Learning</w:t>
+              <w:t>Stacked AutoEncoder Deep Neural Network</w:t>
             </w:r>
             <w:r>
               <w:rPr>
@@ -1315,7 +1264,7 @@
                 <w:noProof/>
                 <w:webHidden/>
               </w:rPr>
-              <w:instrText xml:space="preserve"> PAGEREF _Toc483906586 \h </w:instrText>
+              <w:instrText xml:space="preserve"> PAGEREF _Toc483907894 \h </w:instrText>
             </w:r>
             <w:r>
               <w:rPr>
@@ -1350,6 +1299,79 @@
           <w:pPr>
             <w:pStyle w:val="TOC2"/>
             <w:tabs>
+              <w:tab w:val="right" w:leader="dot" w:pos="9350"/>
+            </w:tabs>
+            <w:rPr>
+              <w:b w:val="0"/>
+              <w:bCs w:val="0"/>
+              <w:noProof/>
+              <w:sz w:val="24"/>
+              <w:szCs w:val="24"/>
+              <w:lang w:val="en-GB" w:eastAsia="zh-CN"/>
+            </w:rPr>
+          </w:pPr>
+          <w:hyperlink w:anchor="_Toc483907895" w:history="1">
+            <w:r>
+              <w:rPr>
+                <w:rStyle w:val="Hyperlink"/>
+                <w:noProof/>
+              </w:rPr>
+              <w:t>Ensemble Learning</w:t>
+            </w:r>
+            <w:r>
+              <w:rPr>
+                <w:noProof/>
+                <w:webHidden/>
+              </w:rPr>
+              <w:tab/>
+            </w:r>
+            <w:r>
+              <w:rPr>
+                <w:noProof/>
+                <w:webHidden/>
+              </w:rPr>
+              <w:fldChar w:fldCharType="begin"/>
+            </w:r>
+            <w:r>
+              <w:rPr>
+                <w:noProof/>
+                <w:webHidden/>
+              </w:rPr>
+              <w:instrText xml:space="preserve"> PAGEREF _Toc483907895 \h </w:instrText>
+            </w:r>
+            <w:r>
+              <w:rPr>
+                <w:noProof/>
+                <w:webHidden/>
+              </w:rPr>
+            </w:r>
+            <w:r>
+              <w:rPr>
+                <w:noProof/>
+                <w:webHidden/>
+              </w:rPr>
+              <w:fldChar w:fldCharType="separate"/>
+            </w:r>
+            <w:r>
+              <w:rPr>
+                <w:noProof/>
+                <w:webHidden/>
+              </w:rPr>
+              <w:t>14</w:t>
+            </w:r>
+            <w:r>
+              <w:rPr>
+                <w:noProof/>
+                <w:webHidden/>
+              </w:rPr>
+              <w:fldChar w:fldCharType="end"/>
+            </w:r>
+          </w:hyperlink>
+        </w:p>
+        <w:p>
+          <w:pPr>
+            <w:pStyle w:val="TOC2"/>
+            <w:tabs>
               <w:tab w:val="left" w:pos="720"/>
               <w:tab w:val="right" w:leader="dot" w:pos="9350"/>
             </w:tabs>
@@ -1362,7 +1384,7 @@
               <w:lang w:val="en-GB" w:eastAsia="zh-CN"/>
             </w:rPr>
           </w:pPr>
-          <w:hyperlink w:anchor="_Toc483906587" w:history="1">
+          <w:hyperlink w:anchor="_Toc483907896" w:history="1">
             <w:r>
               <w:rPr>
                 <w:rStyle w:val="Hyperlink"/>
@@ -1407,7 +1429,7 @@
                 <w:noProof/>
                 <w:webHidden/>
               </w:rPr>
-              <w:instrText xml:space="preserve"> PAGEREF _Toc483906587 \h </w:instrText>
+              <w:instrText xml:space="preserve"> PAGEREF _Toc483907896 \h </w:instrText>
             </w:r>
             <w:r>
               <w:rPr>
@@ -1427,7 +1449,7 @@
                 <w:noProof/>
                 <w:webHidden/>
               </w:rPr>
-              <w:t>15</w:t>
+              <w:t>16</w:t>
             </w:r>
             <w:r>
               <w:rPr>
@@ -1453,7 +1475,7 @@
               <w:lang w:val="en-GB" w:eastAsia="zh-CN"/>
             </w:rPr>
           </w:pPr>
-          <w:hyperlink w:anchor="_Toc483906588" w:history="1">
+          <w:hyperlink w:anchor="_Toc483907897" w:history="1">
             <w:r>
               <w:rPr>
                 <w:rStyle w:val="Hyperlink"/>
@@ -1480,7 +1502,7 @@
                 <w:noProof/>
                 <w:webHidden/>
               </w:rPr>
-              <w:instrText xml:space="preserve"> PAGEREF _Toc483906588 \h </w:instrText>
+              <w:instrText xml:space="preserve"> PAGEREF _Toc483907897 \h </w:instrText>
             </w:r>
             <w:r>
               <w:rPr>
@@ -1500,7 +1522,7 @@
                 <w:noProof/>
                 <w:webHidden/>
               </w:rPr>
-              <w:t>15</w:t>
+              <w:t>16</w:t>
             </w:r>
             <w:r>
               <w:rPr>
@@ -1526,7 +1548,7 @@
               <w:lang w:val="en-GB" w:eastAsia="zh-CN"/>
             </w:rPr>
           </w:pPr>
-          <w:hyperlink w:anchor="_Toc483906589" w:history="1">
+          <w:hyperlink w:anchor="_Toc483907898" w:history="1">
             <w:r>
               <w:rPr>
                 <w:rStyle w:val="Hyperlink"/>
@@ -1553,7 +1575,7 @@
                 <w:noProof/>
                 <w:webHidden/>
               </w:rPr>
-              <w:instrText xml:space="preserve"> PAGEREF _Toc483906589 \h </w:instrText>
+              <w:instrText xml:space="preserve"> PAGEREF _Toc483907898 \h </w:instrText>
             </w:r>
             <w:r>
               <w:rPr>
@@ -1573,7 +1595,7 @@
                 <w:noProof/>
                 <w:webHidden/>
               </w:rPr>
-              <w:t>15</w:t>
+              <w:t>16</w:t>
             </w:r>
             <w:r>
               <w:rPr>
@@ -1599,13 +1621,13 @@
               <w:lang w:val="en-GB" w:eastAsia="zh-CN"/>
             </w:rPr>
           </w:pPr>
-          <w:hyperlink w:anchor="_Toc483906590" w:history="1">
+          <w:hyperlink w:anchor="_Toc483907899" w:history="1">
             <w:r>
               <w:rPr>
                 <w:rStyle w:val="Hyperlink"/>
                 <w:noProof/>
               </w:rPr>
-              <w:t>1d. Ensemble Learning - [ Diabities Problem ]</w:t>
+              <w:t>1d. Ensemble Learning - [ Diabetes Problem ]</w:t>
             </w:r>
             <w:r>
               <w:rPr>
@@ -1626,7 +1648,7 @@
                 <w:noProof/>
                 <w:webHidden/>
               </w:rPr>
-              <w:instrText xml:space="preserve"> PAGEREF _Toc483906590 \h </w:instrText>
+              <w:instrText xml:space="preserve"> PAGEREF _Toc483907899 \h </w:instrText>
             </w:r>
             <w:r>
               <w:rPr>
@@ -1646,7 +1668,7 @@
                 <w:noProof/>
                 <w:webHidden/>
               </w:rPr>
-              <w:t>21</w:t>
+              <w:t>22</w:t>
             </w:r>
             <w:r>
               <w:rPr>
@@ -1672,7 +1694,7 @@
               <w:lang w:val="en-GB" w:eastAsia="zh-CN"/>
             </w:rPr>
           </w:pPr>
-          <w:hyperlink w:anchor="_Toc483906591" w:history="1">
+          <w:hyperlink w:anchor="_Toc483907900" w:history="1">
             <w:r>
               <w:rPr>
                 <w:rStyle w:val="Hyperlink"/>
@@ -1699,7 +1721,7 @@
                 <w:noProof/>
                 <w:webHidden/>
               </w:rPr>
-              <w:instrText xml:space="preserve"> PAGEREF _Toc483906591 \h </w:instrText>
+              <w:instrText xml:space="preserve"> PAGEREF _Toc483907900 \h </w:instrText>
             </w:r>
             <w:r>
               <w:rPr>
@@ -1719,7 +1741,7 @@
                 <w:noProof/>
                 <w:webHidden/>
               </w:rPr>
-              <w:t>27</w:t>
+              <w:t>28</w:t>
             </w:r>
             <w:r>
               <w:rPr>
@@ -1743,7 +1765,7 @@
               <w:lang w:val="en-GB" w:eastAsia="zh-CN"/>
             </w:rPr>
           </w:pPr>
-          <w:hyperlink w:anchor="_Toc483906592" w:history="1">
+          <w:hyperlink w:anchor="_Toc483907901" w:history="1">
             <w:r>
               <w:rPr>
                 <w:rStyle w:val="Hyperlink"/>
@@ -1770,78 +1792,7 @@
                 <w:noProof/>
                 <w:webHidden/>
               </w:rPr>
-              <w:instrText xml:space="preserve"> PAGEREF _Toc483906592 \h </w:instrText>
-            </w:r>
-            <w:r>
-              <w:rPr>
-                <w:noProof/>
-                <w:webHidden/>
-              </w:rPr>
-            </w:r>
-            <w:r>
-              <w:rPr>
-                <w:noProof/>
-                <w:webHidden/>
-              </w:rPr>
-              <w:fldChar w:fldCharType="separate"/>
-            </w:r>
-            <w:r>
-              <w:rPr>
-                <w:noProof/>
-                <w:webHidden/>
-              </w:rPr>
-              <w:t>29</w:t>
-            </w:r>
-            <w:r>
-              <w:rPr>
-                <w:noProof/>
-                <w:webHidden/>
-              </w:rPr>
-              <w:fldChar w:fldCharType="end"/>
-            </w:r>
-          </w:hyperlink>
-        </w:p>
-        <w:p>
-          <w:pPr>
-            <w:pStyle w:val="TOC3"/>
-            <w:tabs>
-              <w:tab w:val="right" w:leader="dot" w:pos="9350"/>
-            </w:tabs>
-            <w:rPr>
-              <w:noProof/>
-              <w:sz w:val="24"/>
-              <w:szCs w:val="24"/>
-              <w:lang w:val="en-GB" w:eastAsia="zh-CN"/>
-            </w:rPr>
-          </w:pPr>
-          <w:hyperlink w:anchor="_Toc483906593" w:history="1">
-            <w:r>
-              <w:rPr>
-                <w:rStyle w:val="Hyperlink"/>
-                <w:noProof/>
-              </w:rPr>
-              <w:t>2b. GRNN</w:t>
-            </w:r>
-            <w:r>
-              <w:rPr>
-                <w:noProof/>
-                <w:webHidden/>
-              </w:rPr>
-              <w:tab/>
-            </w:r>
-            <w:r>
-              <w:rPr>
-                <w:noProof/>
-                <w:webHidden/>
-              </w:rPr>
-              <w:fldChar w:fldCharType="begin"/>
-            </w:r>
-            <w:r>
-              <w:rPr>
-                <w:noProof/>
-                <w:webHidden/>
-              </w:rPr>
-              <w:instrText xml:space="preserve"> PAGEREF _Toc483906593 \h </w:instrText>
+              <w:instrText xml:space="preserve"> PAGEREF _Toc483907901 \h </w:instrText>
             </w:r>
             <w:r>
               <w:rPr>
@@ -1885,13 +1836,13 @@
               <w:lang w:val="en-GB" w:eastAsia="zh-CN"/>
             </w:rPr>
           </w:pPr>
-          <w:hyperlink w:anchor="_Toc483906594" w:history="1">
+          <w:hyperlink w:anchor="_Toc483907902" w:history="1">
             <w:r>
               <w:rPr>
                 <w:rStyle w:val="Hyperlink"/>
                 <w:noProof/>
               </w:rPr>
-              <w:t>2c. PNN Network</w:t>
+              <w:t>2b. GRNN</w:t>
             </w:r>
             <w:r>
               <w:rPr>
@@ -1912,7 +1863,7 @@
                 <w:noProof/>
                 <w:webHidden/>
               </w:rPr>
-              <w:instrText xml:space="preserve"> PAGEREF _Toc483906594 \h </w:instrText>
+              <w:instrText xml:space="preserve"> PAGEREF _Toc483907902 \h </w:instrText>
             </w:r>
             <w:r>
               <w:rPr>
@@ -1956,13 +1907,13 @@
               <w:lang w:val="en-GB" w:eastAsia="zh-CN"/>
             </w:rPr>
           </w:pPr>
-          <w:hyperlink w:anchor="_Toc483906595" w:history="1">
+          <w:hyperlink w:anchor="_Toc483907903" w:history="1">
             <w:r>
               <w:rPr>
                 <w:rStyle w:val="Hyperlink"/>
                 <w:noProof/>
               </w:rPr>
-              <w:t>2d. RBF Network</w:t>
+              <w:t>2c. PNN Network</w:t>
             </w:r>
             <w:r>
               <w:rPr>
@@ -1983,7 +1934,7 @@
                 <w:noProof/>
                 <w:webHidden/>
               </w:rPr>
-              <w:instrText xml:space="preserve"> PAGEREF _Toc483906595 \h </w:instrText>
+              <w:instrText xml:space="preserve"> PAGEREF _Toc483907903 \h </w:instrText>
             </w:r>
             <w:r>
               <w:rPr>
@@ -2027,13 +1978,13 @@
               <w:lang w:val="en-GB" w:eastAsia="zh-CN"/>
             </w:rPr>
           </w:pPr>
-          <w:hyperlink w:anchor="_Toc483906596" w:history="1">
+          <w:hyperlink w:anchor="_Toc483907904" w:history="1">
             <w:r>
               <w:rPr>
                 <w:rStyle w:val="Hyperlink"/>
                 <w:noProof/>
               </w:rPr>
-              <w:t>2d. Ensembles</w:t>
+              <w:t>2d. RBF Network</w:t>
             </w:r>
             <w:r>
               <w:rPr>
@@ -2054,78 +2005,7 @@
                 <w:noProof/>
                 <w:webHidden/>
               </w:rPr>
-              <w:instrText xml:space="preserve"> PAGEREF _Toc483906596 \h </w:instrText>
-            </w:r>
-            <w:r>
-              <w:rPr>
-                <w:noProof/>
-                <w:webHidden/>
-              </w:rPr>
-            </w:r>
-            <w:r>
-              <w:rPr>
-                <w:noProof/>
-                <w:webHidden/>
-              </w:rPr>
-              <w:fldChar w:fldCharType="separate"/>
-            </w:r>
-            <w:r>
-              <w:rPr>
-                <w:noProof/>
-                <w:webHidden/>
-              </w:rPr>
-              <w:t>32</w:t>
-            </w:r>
-            <w:r>
-              <w:rPr>
-                <w:noProof/>
-                <w:webHidden/>
-              </w:rPr>
-              <w:fldChar w:fldCharType="end"/>
-            </w:r>
-          </w:hyperlink>
-        </w:p>
-        <w:p>
-          <w:pPr>
-            <w:pStyle w:val="TOC3"/>
-            <w:tabs>
-              <w:tab w:val="right" w:leader="dot" w:pos="9350"/>
-            </w:tabs>
-            <w:rPr>
-              <w:noProof/>
-              <w:sz w:val="24"/>
-              <w:szCs w:val="24"/>
-              <w:lang w:val="en-GB" w:eastAsia="zh-CN"/>
-            </w:rPr>
-          </w:pPr>
-          <w:hyperlink w:anchor="_Toc483906597" w:history="1">
-            <w:r>
-              <w:rPr>
-                <w:rStyle w:val="Hyperlink"/>
-                <w:noProof/>
-              </w:rPr>
-              <w:t>Summary</w:t>
-            </w:r>
-            <w:r>
-              <w:rPr>
-                <w:noProof/>
-                <w:webHidden/>
-              </w:rPr>
-              <w:tab/>
-            </w:r>
-            <w:r>
-              <w:rPr>
-                <w:noProof/>
-                <w:webHidden/>
-              </w:rPr>
-              <w:fldChar w:fldCharType="begin"/>
-            </w:r>
-            <w:r>
-              <w:rPr>
-                <w:noProof/>
-                <w:webHidden/>
-              </w:rPr>
-              <w:instrText xml:space="preserve"> PAGEREF _Toc483906597 \h </w:instrText>
+              <w:instrText xml:space="preserve"> PAGEREF _Toc483907904 \h </w:instrText>
             </w:r>
             <w:r>
               <w:rPr>
@@ -2157,6 +2037,148 @@
           </w:hyperlink>
         </w:p>
         <w:p>
+          <w:pPr>
+            <w:pStyle w:val="TOC3"/>
+            <w:tabs>
+              <w:tab w:val="right" w:leader="dot" w:pos="9350"/>
+            </w:tabs>
+            <w:rPr>
+              <w:noProof/>
+              <w:sz w:val="24"/>
+              <w:szCs w:val="24"/>
+              <w:lang w:val="en-GB" w:eastAsia="zh-CN"/>
+            </w:rPr>
+          </w:pPr>
+          <w:hyperlink w:anchor="_Toc483907905" w:history="1">
+            <w:r>
+              <w:rPr>
+                <w:rStyle w:val="Hyperlink"/>
+                <w:noProof/>
+              </w:rPr>
+              <w:t>2d. Ensembles</w:t>
+            </w:r>
+            <w:r>
+              <w:rPr>
+                <w:noProof/>
+                <w:webHidden/>
+              </w:rPr>
+              <w:tab/>
+            </w:r>
+            <w:r>
+              <w:rPr>
+                <w:noProof/>
+                <w:webHidden/>
+              </w:rPr>
+              <w:fldChar w:fldCharType="begin"/>
+            </w:r>
+            <w:r>
+              <w:rPr>
+                <w:noProof/>
+                <w:webHidden/>
+              </w:rPr>
+              <w:instrText xml:space="preserve"> PAGEREF _Toc483907905 \h </w:instrText>
+            </w:r>
+            <w:r>
+              <w:rPr>
+                <w:noProof/>
+                <w:webHidden/>
+              </w:rPr>
+            </w:r>
+            <w:r>
+              <w:rPr>
+                <w:noProof/>
+                <w:webHidden/>
+              </w:rPr>
+              <w:fldChar w:fldCharType="separate"/>
+            </w:r>
+            <w:r>
+              <w:rPr>
+                <w:noProof/>
+                <w:webHidden/>
+              </w:rPr>
+              <w:t>33</w:t>
+            </w:r>
+            <w:r>
+              <w:rPr>
+                <w:noProof/>
+                <w:webHidden/>
+              </w:rPr>
+              <w:fldChar w:fldCharType="end"/>
+            </w:r>
+          </w:hyperlink>
+        </w:p>
+        <w:p>
+          <w:pPr>
+            <w:pStyle w:val="TOC3"/>
+            <w:tabs>
+              <w:tab w:val="right" w:leader="dot" w:pos="9350"/>
+            </w:tabs>
+            <w:rPr>
+              <w:noProof/>
+              <w:sz w:val="24"/>
+              <w:szCs w:val="24"/>
+              <w:lang w:val="en-GB" w:eastAsia="zh-CN"/>
+            </w:rPr>
+          </w:pPr>
+          <w:hyperlink w:anchor="_Toc483907906" w:history="1">
+            <w:r>
+              <w:rPr>
+                <w:rStyle w:val="Hyperlink"/>
+                <w:noProof/>
+              </w:rPr>
+              <w:t>Summary</w:t>
+            </w:r>
+            <w:r>
+              <w:rPr>
+                <w:noProof/>
+                <w:webHidden/>
+              </w:rPr>
+              <w:tab/>
+            </w:r>
+            <w:r>
+              <w:rPr>
+                <w:noProof/>
+                <w:webHidden/>
+              </w:rPr>
+              <w:fldChar w:fldCharType="begin"/>
+            </w:r>
+            <w:r>
+              <w:rPr>
+                <w:noProof/>
+                <w:webHidden/>
+              </w:rPr>
+              <w:instrText xml:space="preserve"> PAGEREF _Toc483907906 \h </w:instrText>
+            </w:r>
+            <w:r>
+              <w:rPr>
+                <w:noProof/>
+                <w:webHidden/>
+              </w:rPr>
+            </w:r>
+            <w:r>
+              <w:rPr>
+                <w:noProof/>
+                <w:webHidden/>
+              </w:rPr>
+              <w:fldChar w:fldCharType="separate"/>
+            </w:r>
+            <w:r>
+              <w:rPr>
+                <w:noProof/>
+                <w:webHidden/>
+              </w:rPr>
+              <w:t>34</w:t>
+            </w:r>
+            <w:r>
+              <w:rPr>
+                <w:noProof/>
+                <w:webHidden/>
+              </w:rPr>
+              <w:fldChar w:fldCharType="end"/>
+            </w:r>
+          </w:hyperlink>
+        </w:p>
+        <w:p>
           <w:r>
             <w:rPr>
               <w:b/>
@@ -2181,7 +2203,7 @@
           <w:u w:val="single"/>
         </w:rPr>
       </w:pPr>
-      <w:bookmarkStart w:id="1" w:name="_Toc483906572"/>
+      <w:bookmarkStart w:id="1" w:name="_Toc483907881"/>
       <w:r>
         <w:rPr>
           <w:u w:val="single"/>
@@ -2203,7 +2225,7 @@
           <w:numId w:val="5"/>
         </w:numPr>
       </w:pPr>
-      <w:bookmarkStart w:id="2" w:name="_Toc483906573"/>
+      <w:bookmarkStart w:id="2" w:name="_Toc483907882"/>
       <w:r>
         <w:t>Neural Network Tool Used:</w:t>
       </w:r>
@@ -2212,6 +2234,7 @@
     <w:p>
       <w:pPr>
         <w:pStyle w:val="BodyText"/>
+        <w:jc w:val="both"/>
       </w:pPr>
       <w:r>
         <w:t xml:space="preserve">We used </w:t>
@@ -2233,6 +2256,9 @@
       </w:r>
       <w:r>
         <w:t xml:space="preserve"> as tool for analyzing and building the neural network models and Neural Network ensembles.</w:t>
+      </w:r>
+      <w:r>
+        <w:t xml:space="preserve"> We chose these tools because it enabled us the greatest flexibility in data processing and model building. Being open-source tools, there are a myriad of packages available at our disposal.</w:t>
       </w:r>
     </w:p>
     <w:p>
@@ -2248,7 +2274,7 @@
           <w:numId w:val="5"/>
         </w:numPr>
       </w:pPr>
-      <w:bookmarkStart w:id="3" w:name="_Toc483906574"/>
+      <w:bookmarkStart w:id="3" w:name="_Toc483907883"/>
       <w:r>
         <w:t>Design of Neural Network Ensembles</w:t>
       </w:r>
@@ -2266,6 +2292,10 @@
         <w:ind w:firstLine="360"/>
       </w:pPr>
       <w:r>
+        <w:rPr>
+          <w:noProof/>
+          <w:lang w:val="en-GB" w:eastAsia="zh-CN"/>
+        </w:rPr>
         <w:drawing>
           <wp:inline distT="0" distB="0" distL="0" distR="0" wp14:anchorId="7494304A" wp14:editId="2D9233B3">
             <wp:extent cx="5423535" cy="4459930"/>
@@ -2313,6 +2343,7 @@
         <w:pStyle w:val="BodyText"/>
       </w:pPr>
       <w:r>
+        <w:lastRenderedPageBreak/>
         <w:t xml:space="preserve">The architecture of neural network ensemble is divided into three </w:t>
       </w:r>
       <w:proofErr w:type="gramStart"/>
@@ -2330,7 +2361,6 @@
         </w:numPr>
       </w:pPr>
       <w:r>
-        <w:lastRenderedPageBreak/>
         <w:t xml:space="preserve">Input </w:t>
       </w:r>
       <w:proofErr w:type="gramStart"/>
@@ -2348,31 +2378,44 @@
         <w:ind w:left="720"/>
       </w:pPr>
       <w:r>
-        <w:t xml:space="preserve">Each </w:t>
+        <w:t>Each Network</w:t>
+      </w:r>
+      <w:r>
+        <w:t xml:space="preserve">, (in our case, MLFF with BP, </w:t>
       </w:r>
       <w:proofErr w:type="gramStart"/>
       <w:r>
-        <w:t>Network ,</w:t>
+        <w:t>RBF ,</w:t>
       </w:r>
       <w:proofErr w:type="gramEnd"/>
       <w:r>
-        <w:t xml:space="preserve"> (in our case, MLFF with BP, RBF , GRNN, ), is provided with </w:t>
-      </w:r>
-      <w:proofErr w:type="spellStart"/>
-      <w:r>
-        <w:t>he</w:t>
-      </w:r>
-      <w:proofErr w:type="spellEnd"/>
-      <w:r>
-        <w:t xml:space="preserve"> same set of input, after preprocessing, which involves </w:t>
-      </w:r>
-      <w:proofErr w:type="spellStart"/>
-      <w:r>
-        <w:t>slipting</w:t>
-      </w:r>
-      <w:proofErr w:type="spellEnd"/>
-      <w:r>
-        <w:t xml:space="preserve"> the dataset for evaluation and validation. </w:t>
+        <w:t xml:space="preserve"> GRNN, ), is provided with </w:t>
+      </w:r>
+      <w:r>
+        <w:t>t</w:t>
+      </w:r>
+      <w:r>
+        <w:t>he same set of input</w:t>
+      </w:r>
+      <w:r>
+        <w:t>s. A</w:t>
+      </w:r>
+      <w:r>
+        <w:t xml:space="preserve">fter </w:t>
+      </w:r>
+      <w:proofErr w:type="gramStart"/>
+      <w:r>
+        <w:t xml:space="preserve">preprocessing, </w:t>
+      </w:r>
+      <w:r>
+        <w:t xml:space="preserve"> we</w:t>
+      </w:r>
+      <w:proofErr w:type="gramEnd"/>
+      <w:r>
+        <w:t xml:space="preserve"> split </w:t>
+      </w:r>
+      <w:r>
+        <w:t xml:space="preserve">the dataset for evaluation and validation. </w:t>
       </w:r>
     </w:p>
     <w:p>
@@ -2403,15 +2446,19 @@
       <w:proofErr w:type="spellEnd"/>
       <w:proofErr w:type="gramEnd"/>
       <w:r>
-        <w:t xml:space="preserve"> trained individually with their own efficiency, (could had been parallel also), as no </w:t>
-      </w:r>
-      <w:proofErr w:type="spellStart"/>
-      <w:r>
-        <w:t>dependecencies</w:t>
-      </w:r>
-      <w:proofErr w:type="spellEnd"/>
-      <w:r>
-        <w:t xml:space="preserve"> on each individuals.</w:t>
+        <w:t xml:space="preserve"> trained individually with </w:t>
+      </w:r>
+      <w:r>
+        <w:t>their own efficiency (could have</w:t>
+      </w:r>
+      <w:r>
+        <w:t xml:space="preserve"> been parallel also), as </w:t>
+      </w:r>
+      <w:r>
+        <w:t>there were no dependencies on each individual</w:t>
+      </w:r>
+      <w:r>
+        <w:t>.</w:t>
       </w:r>
     </w:p>
     <w:p>
@@ -2432,23 +2479,27 @@
         <w:ind w:left="720"/>
       </w:pPr>
       <w:r>
-        <w:t xml:space="preserve">Output from each individuals are combined with popular Majority </w:t>
+        <w:t>Output from each individ</w:t>
+      </w:r>
+      <w:r>
+        <w:t>uals are combined with popular m</w:t>
+      </w:r>
+      <w:r>
+        <w:t xml:space="preserve">ajority </w:t>
       </w:r>
       <w:proofErr w:type="gramStart"/>
       <w:r>
-        <w:t>voting ,</w:t>
+        <w:t>voti</w:t>
+      </w:r>
+      <w:r>
+        <w:t>ng ,</w:t>
       </w:r>
       <w:proofErr w:type="gramEnd"/>
       <w:r>
-        <w:t xml:space="preserve"> the technique we used for </w:t>
-      </w:r>
-      <w:proofErr w:type="spellStart"/>
-      <w:r>
-        <w:t>diabities</w:t>
-      </w:r>
-      <w:proofErr w:type="spellEnd"/>
-      <w:r>
-        <w:t xml:space="preserve"> dataset was voting with bagging as it is a binary classification problem and bagging was  an effective solution for it.</w:t>
+        <w:t xml:space="preserve"> the technique we used for the Diabet</w:t>
+      </w:r>
+      <w:r>
+        <w:t>es dataset was voting with bagging as it is a binary classification problem and bagging was  an effective solution for it.</w:t>
       </w:r>
     </w:p>
     <w:p>
@@ -2534,7 +2585,10 @@
       </w:r>
       <w:proofErr w:type="gramEnd"/>
       <w:r>
-        <w:t xml:space="preserve"> in </w:t>
+        <w:t xml:space="preserve"> </w:t>
+      </w:r>
+      <w:r>
+        <w:t xml:space="preserve">in </w:t>
       </w:r>
       <w:proofErr w:type="spellStart"/>
       <w:r>
@@ -2542,15 +2596,10 @@
       </w:r>
       <w:proofErr w:type="spellEnd"/>
       <w:r>
-        <w:t xml:space="preserve"> case it was 2 for </w:t>
-      </w:r>
-      <w:proofErr w:type="spellStart"/>
-      <w:r>
-        <w:t>diabities</w:t>
-      </w:r>
-      <w:proofErr w:type="spellEnd"/>
-      <w:r>
-        <w:t xml:space="preserve"> dataset, and </w:t>
+        <w:t xml:space="preserve"> case it was 2 for diabet</w:t>
+      </w:r>
+      <w:r>
+        <w:t xml:space="preserve">es dataset, and </w:t>
       </w:r>
       <w:r>
         <w:rPr>
@@ -2571,15 +2620,43 @@
         <w:ind w:left="720"/>
       </w:pPr>
       <w:r>
-        <w:t xml:space="preserve">For wine dataset, we used </w:t>
-      </w:r>
-      <w:proofErr w:type="spellStart"/>
-      <w:r>
-        <w:t>Weigthed</w:t>
-      </w:r>
-      <w:proofErr w:type="spellEnd"/>
-      <w:r>
-        <w:t xml:space="preserve"> Voting, as some of the networks were providing better result than others, so provided more weights to one had less mean square error rate.</w:t>
+        <w:t>For</w:t>
+      </w:r>
+      <w:r>
+        <w:t xml:space="preserve"> the Wine dataset, we used Weight</w:t>
+      </w:r>
+      <w:r>
+        <w:t>ed Voting, as some of the networks were providing better result</w:t>
+      </w:r>
+      <w:r>
+        <w:t>s</w:t>
+      </w:r>
+      <w:r>
+        <w:t xml:space="preserve"> than others, so </w:t>
+      </w:r>
+      <w:r>
+        <w:t xml:space="preserve">we </w:t>
+      </w:r>
+      <w:r>
+        <w:t xml:space="preserve">provided more weights to one </w:t>
+      </w:r>
+      <w:r>
+        <w:t xml:space="preserve">which </w:t>
+      </w:r>
+      <w:r>
+        <w:t xml:space="preserve">had </w:t>
+      </w:r>
+      <w:r>
+        <w:t xml:space="preserve">a smaller </w:t>
+      </w:r>
+      <w:r>
+        <w:t>mean square</w:t>
+      </w:r>
+      <w:r>
+        <w:t>d</w:t>
+      </w:r>
+      <w:r>
+        <w:t xml:space="preserve"> error rate.</w:t>
       </w:r>
     </w:p>
     <w:p>
@@ -2648,7 +2725,16 @@
         <w:ind w:left="720"/>
       </w:pPr>
       <w:r>
-        <w:t>here, he optimal weight is calculated for each network based on their probability of providing correct classification.</w:t>
+        <w:t>T</w:t>
+      </w:r>
+      <w:r>
+        <w:t xml:space="preserve">he optimal weight </w:t>
+      </w:r>
+      <w:r>
+        <w:t xml:space="preserve">here </w:t>
+      </w:r>
+      <w:r>
+        <w:t>is calculated for each network based on their probability of providing correct classification.</w:t>
       </w:r>
     </w:p>
     <w:p>
@@ -2659,20 +2745,30 @@
     </w:p>
     <w:p>
       <w:pPr>
+        <w:rPr>
+          <w:caps/>
+          <w:spacing w:val="15"/>
+          <w:sz w:val="22"/>
+          <w:szCs w:val="22"/>
+          <w:highlight w:val="lightGray"/>
+        </w:rPr>
+      </w:pPr>
+      <w:r>
+        <w:rPr>
+          <w:highlight w:val="lightGray"/>
+        </w:rPr>
+        <w:br w:type="page"/>
+      </w:r>
+    </w:p>
+    <w:p>
+      <w:pPr>
         <w:pStyle w:val="Heading2"/>
-        <w:numPr>
-          <w:ilvl w:val="0"/>
-          <w:numId w:val="5"/>
-        </w:numPr>
-      </w:pPr>
-      <w:bookmarkStart w:id="4" w:name="_Toc483906575"/>
-      <w:proofErr w:type="spellStart"/>
-      <w:r>
-        <w:t>Performace</w:t>
-      </w:r>
-      <w:proofErr w:type="spellEnd"/>
-      <w:r>
-        <w:t xml:space="preserve"> of NN Ensemble</w:t>
+        <w:ind w:left="360"/>
+      </w:pPr>
+      <w:bookmarkStart w:id="4" w:name="_Toc483907884"/>
+      <w:r>
+        <w:lastRenderedPageBreak/>
+        <w:t>Performace of NN Ensemble</w:t>
       </w:r>
       <w:bookmarkEnd w:id="4"/>
     </w:p>
@@ -2690,23 +2786,14 @@
           <w:b/>
           <w:u w:val="single"/>
         </w:rPr>
-        <w:t xml:space="preserve">For </w:t>
-      </w:r>
-      <w:proofErr w:type="spellStart"/>
+        <w:t>For Diabet</w:t>
+      </w:r>
       <w:r>
         <w:rPr>
           <w:b/>
           <w:u w:val="single"/>
         </w:rPr>
-        <w:t>Diabities</w:t>
-      </w:r>
-      <w:proofErr w:type="spellEnd"/>
-      <w:r>
-        <w:rPr>
-          <w:b/>
-          <w:u w:val="single"/>
-        </w:rPr>
-        <w:t xml:space="preserve"> Dataset, </w:t>
+        <w:t xml:space="preserve">es Dataset, </w:t>
       </w:r>
     </w:p>
     <w:p>
@@ -2910,7 +2997,6 @@
         <w:rPr>
           <w:b/>
         </w:rPr>
-        <w:lastRenderedPageBreak/>
         <w:t xml:space="preserve">R </w:t>
       </w:r>
       <w:r>
@@ -3045,7 +3131,16 @@
         <w:ind w:left="720"/>
       </w:pPr>
       <w:r>
-        <w:t>With Both R and Python with different algorithms, Accuracy of ensemble was more than the individual networks.</w:t>
+        <w:t>With b</w:t>
+      </w:r>
+      <w:r>
+        <w:t>oth R and Pyt</w:t>
+      </w:r>
+      <w:r>
+        <w:t>hon and with different algorithms, a</w:t>
+      </w:r>
+      <w:r>
+        <w:t>ccuracy of ensemble was more than the individual networks.</w:t>
       </w:r>
     </w:p>
     <w:p>
@@ -3270,13 +3365,7 @@
               <w:rPr>
                 <w:rStyle w:val="VerbatimChar"/>
               </w:rPr>
-              <w:t xml:space="preserve">## </w:t>
-            </w:r>
-            <w:r>
-              <w:rPr>
-                <w:rStyle w:val="VerbatimChar"/>
-              </w:rPr>
-              <w:t>0.1178194</w:t>
+              <w:t>## 0.1178194</w:t>
             </w:r>
           </w:p>
         </w:tc>
@@ -3292,19 +3381,7 @@
               <w:rPr>
                 <w:rStyle w:val="VerbatimChar"/>
               </w:rPr>
-              <w:t xml:space="preserve">RMSE </w:t>
-            </w:r>
-            <w:r>
-              <w:rPr>
-                <w:rStyle w:val="VerbatimChar"/>
-              </w:rPr>
-              <w:t xml:space="preserve">## </w:t>
-            </w:r>
-            <w:r>
-              <w:rPr>
-                <w:rStyle w:val="VerbatimChar"/>
-              </w:rPr>
-              <w:t xml:space="preserve"> 0.1178194  </w:t>
+              <w:t xml:space="preserve">RMSE ##  0.1178194  </w:t>
             </w:r>
           </w:p>
         </w:tc>
@@ -3322,23 +3399,32 @@
         <w:ind w:left="1140"/>
       </w:pPr>
       <w:r>
-        <w:t xml:space="preserve">As can be seen with </w:t>
-      </w:r>
-      <w:proofErr w:type="gramStart"/>
-      <w:r>
-        <w:t>python ,</w:t>
-      </w:r>
-      <w:proofErr w:type="gramEnd"/>
-      <w:r>
-        <w:t xml:space="preserve"> the ensemble learning, provides less mean </w:t>
-      </w:r>
-      <w:proofErr w:type="spellStart"/>
-      <w:r>
-        <w:t>sqare</w:t>
-      </w:r>
-      <w:proofErr w:type="spellEnd"/>
+        <w:lastRenderedPageBreak/>
+        <w:t>As can be seen with Python, the ensemble model provided</w:t>
+      </w:r>
+      <w:r>
+        <w:t xml:space="preserve"> </w:t>
+      </w:r>
+      <w:r>
+        <w:t>a smaller</w:t>
+      </w:r>
+      <w:r>
+        <w:t xml:space="preserve"> mean sq</w:t>
+      </w:r>
+      <w:r>
+        <w:t>u</w:t>
+      </w:r>
+      <w:r>
+        <w:t>are</w:t>
+      </w:r>
+      <w:r>
+        <w:t>d</w:t>
+      </w:r>
       <w:r>
         <w:t xml:space="preserve"> error rate and better probabilities of output</w:t>
+      </w:r>
+      <w:r>
+        <w:t>.</w:t>
       </w:r>
     </w:p>
     <w:p>
@@ -3349,7 +3435,7 @@
           <w:numId w:val="5"/>
         </w:numPr>
       </w:pPr>
-      <w:bookmarkStart w:id="5" w:name="_Toc483906576"/>
+      <w:bookmarkStart w:id="5" w:name="_Toc483907885"/>
       <w:r>
         <w:t>Understanding and Findings</w:t>
       </w:r>
@@ -3370,18 +3456,43 @@
         <w:ind w:left="1440"/>
       </w:pPr>
       <w:r>
-        <w:t xml:space="preserve">As we seen in both </w:t>
-      </w:r>
-      <w:proofErr w:type="spellStart"/>
-      <w:r>
-        <w:t>Diabities</w:t>
-      </w:r>
-      <w:proofErr w:type="spellEnd"/>
-      <w:r>
-        <w:t xml:space="preserve"> ensemble and wine ensembles, the result of combined network was bett</w:t>
-      </w:r>
-      <w:r>
-        <w:t>er than the individual networks. For Wine dataset with python, it was almost 7% more than others.</w:t>
+        <w:t>As</w:t>
+      </w:r>
+      <w:r>
+        <w:t xml:space="preserve"> seen in both </w:t>
+      </w:r>
+      <w:r>
+        <w:t>the Diabet</w:t>
+      </w:r>
+      <w:r>
+        <w:t xml:space="preserve">es </w:t>
+      </w:r>
+      <w:r>
+        <w:t>and W</w:t>
+      </w:r>
+      <w:r>
+        <w:t xml:space="preserve">ine ensembles, the result of </w:t>
+      </w:r>
+      <w:r>
+        <w:t xml:space="preserve">the </w:t>
+      </w:r>
+      <w:r>
+        <w:t>combined network</w:t>
+      </w:r>
+      <w:r>
+        <w:t>s</w:t>
+      </w:r>
+      <w:r>
+        <w:t xml:space="preserve"> was bett</w:t>
+      </w:r>
+      <w:r>
+        <w:t xml:space="preserve">er than the individual networks. For </w:t>
+      </w:r>
+      <w:r>
+        <w:t>the Wine dataset with P</w:t>
+      </w:r>
+      <w:r>
+        <w:t>ython, it was almost 7% more than others.</w:t>
       </w:r>
     </w:p>
     <w:p>
@@ -3399,9 +3510,15 @@
       <w:pPr>
         <w:pStyle w:val="Heading2"/>
       </w:pPr>
-      <w:bookmarkStart w:id="6" w:name="_Toc483906577"/>
-      <w:r>
-        <w:t>Appendix and Detail Report</w:t>
+      <w:bookmarkStart w:id="6" w:name="_Toc483907886"/>
+      <w:r>
+        <w:t>Appendix and Detail</w:t>
+      </w:r>
+      <w:r>
+        <w:t>ED</w:t>
+      </w:r>
+      <w:r>
+        <w:t xml:space="preserve"> Report</w:t>
       </w:r>
       <w:bookmarkEnd w:id="6"/>
     </w:p>
@@ -3414,7 +3531,7 @@
         </w:numPr>
       </w:pPr>
       <w:bookmarkStart w:id="7" w:name="neural-network-ensemble-for-diabetes-dat"/>
-      <w:bookmarkStart w:id="8" w:name="_Toc483906578"/>
+      <w:bookmarkStart w:id="8" w:name="_Toc483907887"/>
       <w:bookmarkEnd w:id="7"/>
       <w:r>
         <w:t>With R</w:t>
@@ -3428,7 +3545,7 @@
       <w:pPr>
         <w:pStyle w:val="Heading1"/>
       </w:pPr>
-      <w:bookmarkStart w:id="9" w:name="_Toc483906579"/>
+      <w:bookmarkStart w:id="9" w:name="_Toc483907888"/>
       <w:r>
         <w:t>Neural Network Ensemble for Diabetes Dataset</w:t>
       </w:r>
@@ -3763,7 +3880,7 @@
         <w:pStyle w:val="Heading2"/>
       </w:pPr>
       <w:bookmarkStart w:id="10" w:name="single-layer-neural-network"/>
-      <w:bookmarkStart w:id="11" w:name="_Toc483906580"/>
+      <w:bookmarkStart w:id="11" w:name="_Toc483907889"/>
       <w:bookmarkEnd w:id="10"/>
       <w:r>
         <w:t>Single-Layer Neural Network</w:t>
@@ -4357,7 +4474,7 @@
         <w:pStyle w:val="Heading2"/>
       </w:pPr>
       <w:bookmarkStart w:id="12" w:name="neural-networks-with-feature-extraction"/>
-      <w:bookmarkStart w:id="13" w:name="_Toc483906581"/>
+      <w:bookmarkStart w:id="13" w:name="_Toc483907890"/>
       <w:bookmarkEnd w:id="12"/>
       <w:r>
         <w:t>Neural Networks with Feature Extraction</w:t>
@@ -4802,7 +4919,7 @@
         <w:pStyle w:val="Heading2"/>
       </w:pPr>
       <w:bookmarkStart w:id="14" w:name="ensemble-learning"/>
-      <w:bookmarkStart w:id="15" w:name="_Toc483906582"/>
+      <w:bookmarkStart w:id="15" w:name="_Toc483907891"/>
       <w:bookmarkEnd w:id="14"/>
       <w:r>
         <w:t>Ensemble Learning</w:t>
@@ -5417,7 +5534,7 @@
         <w:pStyle w:val="Heading1"/>
       </w:pPr>
       <w:bookmarkStart w:id="16" w:name="neural-network-emsemble-for-wine-quality"/>
-      <w:bookmarkStart w:id="17" w:name="_Toc483906583"/>
+      <w:bookmarkStart w:id="17" w:name="_Toc483907892"/>
       <w:bookmarkEnd w:id="16"/>
       <w:r>
         <w:t>Neural Network En</w:t>
@@ -5803,7 +5920,7 @@
         <w:pStyle w:val="Heading1"/>
       </w:pPr>
       <w:bookmarkStart w:id="18" w:name="support-vector-machine-svm-with-radial-b"/>
-      <w:bookmarkStart w:id="19" w:name="_Toc483906584"/>
+      <w:bookmarkStart w:id="19" w:name="_Toc483907893"/>
       <w:bookmarkEnd w:id="18"/>
       <w:r>
         <w:t>Support Vector Machine (SVM) with Radial Basis Function (RBF) Kernel</w:t>
@@ -6062,18 +6179,10 @@
         <w:pStyle w:val="Heading2"/>
       </w:pPr>
       <w:bookmarkStart w:id="20" w:name="stacked-autoencoder-deep-neural-network"/>
-      <w:bookmarkStart w:id="21" w:name="_Toc483906585"/>
+      <w:bookmarkStart w:id="21" w:name="_Toc483907894"/>
       <w:bookmarkEnd w:id="20"/>
       <w:r>
-        <w:t xml:space="preserve">Stacked </w:t>
-      </w:r>
-      <w:proofErr w:type="spellStart"/>
-      <w:r>
-        <w:t>AutoEncoder</w:t>
-      </w:r>
-      <w:proofErr w:type="spellEnd"/>
-      <w:r>
-        <w:t xml:space="preserve"> Deep Neural Network</w:t>
+        <w:t>Stacked AutoEncoder Deep Neural Network</w:t>
       </w:r>
       <w:bookmarkEnd w:id="21"/>
     </w:p>
@@ -6492,7 +6601,7 @@
         <w:pStyle w:val="Heading2"/>
       </w:pPr>
       <w:bookmarkStart w:id="22" w:name="ensemble-learning-1"/>
-      <w:bookmarkStart w:id="23" w:name="_Toc483906586"/>
+      <w:bookmarkStart w:id="23" w:name="_Toc483907895"/>
       <w:bookmarkEnd w:id="22"/>
       <w:r>
         <w:t>Ensemble Learning</w:t>
@@ -6962,7 +7071,13 @@
         <w:t xml:space="preserve">The full R code may be found </w:t>
       </w:r>
       <w:r>
-        <w:t>with r submission</w:t>
+        <w:t xml:space="preserve">with </w:t>
+      </w:r>
+      <w:r>
+        <w:t>our R script</w:t>
+      </w:r>
+      <w:r>
+        <w:t xml:space="preserve"> submission</w:t>
       </w:r>
       <w:r>
         <w:t>.</w:t>
@@ -6982,7 +7097,7 @@
           <w:numId w:val="9"/>
         </w:numPr>
       </w:pPr>
-      <w:bookmarkStart w:id="24" w:name="_Toc483906587"/>
+      <w:bookmarkStart w:id="24" w:name="_Toc483907896"/>
       <w:r>
         <w:t>With Python</w:t>
       </w:r>
@@ -6993,7 +7108,7 @@
         <w:pStyle w:val="Heading2"/>
       </w:pPr>
       <w:bookmarkStart w:id="25" w:name="ca-assignment"/>
-      <w:bookmarkStart w:id="26" w:name="_Toc483906588"/>
+      <w:bookmarkStart w:id="26" w:name="_Toc483907897"/>
       <w:bookmarkEnd w:id="25"/>
       <w:r>
         <w:t>CA Assignment:</w:t>
@@ -7005,7 +7120,7 @@
         <w:pStyle w:val="Heading2"/>
       </w:pPr>
       <w:bookmarkStart w:id="27" w:name="neural-network-ensembles"/>
-      <w:bookmarkStart w:id="28" w:name="_Toc483906589"/>
+      <w:bookmarkStart w:id="28" w:name="_Toc483907898"/>
       <w:bookmarkEnd w:id="27"/>
       <w:r>
         <w:t>#### Neural Network Ensembles</w:t>
@@ -7027,7 +7142,7 @@
         <w:t xml:space="preserve"> </w:t>
       </w:r>
       <w:r>
-        <w:t> Two benchmark classification/regression problems:</w:t>
+        <w:t>Two benchmark classification/regression problems:</w:t>
       </w:r>
     </w:p>
     <w:p>
@@ -7067,7 +7182,7 @@
         <w:pStyle w:val="FirstParagraph"/>
       </w:pPr>
       <w:r>
-        <w:t xml:space="preserve"> The </w:t>
+        <w:t xml:space="preserve">The </w:t>
       </w:r>
       <w:proofErr w:type="spellStart"/>
       <w:r>
@@ -7119,10 +7234,13 @@
         </w:numPr>
       </w:pPr>
       <w:r>
-        <w:t xml:space="preserve">Work on the two data sets </w:t>
-      </w:r>
-      <w:r>
-        <w:t xml:space="preserve"> You may partition each data set into two subsets: </w:t>
+        <w:t>Work on the two data sets.</w:t>
+      </w:r>
+      <w:r>
+        <w:t xml:space="preserve"> You may partition each </w:t>
+      </w:r>
+      <w:r>
+        <w:t xml:space="preserve">data set into two subsets: </w:t>
       </w:r>
       <w:proofErr w:type="spellStart"/>
       <w:r>
@@ -7130,7 +7248,10 @@
       </w:r>
       <w:proofErr w:type="spellEnd"/>
       <w:r>
-        <w:t xml:space="preserve"> 75% as training data and 25% as test data</w:t>
+        <w:t xml:space="preserve"> 70% as training data and 30</w:t>
+      </w:r>
+      <w:r>
+        <w:t>% as test data</w:t>
       </w:r>
     </w:p>
     <w:p>
@@ -7752,15 +7873,10 @@
         <w:pStyle w:val="FirstParagraph"/>
       </w:pPr>
       <w:r>
-        <w:t xml:space="preserve">## 1. [ </w:t>
-      </w:r>
-      <w:proofErr w:type="spellStart"/>
-      <w:r>
-        <w:t>Diabities</w:t>
-      </w:r>
-      <w:proofErr w:type="spellEnd"/>
-      <w:r>
-        <w:t xml:space="preserve"> </w:t>
+        <w:t>## 1. [ Diabet</w:t>
+      </w:r>
+      <w:r>
+        <w:t xml:space="preserve">es </w:t>
       </w:r>
       <w:proofErr w:type="gramStart"/>
       <w:r>
@@ -10088,29 +10204,50 @@
     <w:p>
       <w:pPr>
         <w:pStyle w:val="SourceCode"/>
-      </w:pPr>
-      <w:r>
-        <w:rPr>
-          <w:rStyle w:val="VerbatimChar"/>
-        </w:rPr>
-        <w:t>train (536, 8)</w:t>
-      </w:r>
-      <w:r>
-        <w:br/>
-      </w:r>
-      <w:r>
-        <w:rPr>
-          <w:rStyle w:val="VerbatimChar"/>
+        <w:rPr>
+          <w:lang w:val="fr-FR"/>
+        </w:rPr>
+      </w:pPr>
+      <w:proofErr w:type="gramStart"/>
+      <w:r>
+        <w:rPr>
+          <w:rStyle w:val="VerbatimChar"/>
+          <w:lang w:val="fr-FR"/>
+        </w:rPr>
+        <w:t>train</w:t>
+      </w:r>
+      <w:proofErr w:type="gramEnd"/>
+      <w:r>
+        <w:rPr>
+          <w:rStyle w:val="VerbatimChar"/>
+          <w:lang w:val="fr-FR"/>
+        </w:rPr>
+        <w:t xml:space="preserve"> (536, 8)</w:t>
+      </w:r>
+      <w:r>
+        <w:rPr>
+          <w:lang w:val="fr-FR"/>
+        </w:rPr>
+        <w:br/>
+      </w:r>
+      <w:r>
+        <w:rPr>
+          <w:rStyle w:val="VerbatimChar"/>
+          <w:lang w:val="fr-FR"/>
         </w:rPr>
         <w:t>test (231, 8)</w:t>
       </w:r>
       <w:r>
-        <w:br/>
-      </w:r>
-      <w:proofErr w:type="spellStart"/>
-      <w:r>
-        <w:rPr>
-          <w:rStyle w:val="VerbatimChar"/>
+        <w:rPr>
+          <w:lang w:val="fr-FR"/>
+        </w:rPr>
+        <w:br/>
+      </w:r>
+      <w:proofErr w:type="spellStart"/>
+      <w:r>
+        <w:rPr>
+          <w:rStyle w:val="VerbatimChar"/>
+          <w:lang w:val="fr-FR"/>
         </w:rPr>
         <w:t>train_y</w:t>
       </w:r>
@@ -10118,6 +10255,7 @@
       <w:r>
         <w:rPr>
           <w:rStyle w:val="VerbatimChar"/>
+          <w:lang w:val="fr-FR"/>
         </w:rPr>
         <w:t xml:space="preserve"> (536,)</w:t>
       </w:r>
@@ -10125,52 +10263,72 @@
     <w:p>
       <w:pPr>
         <w:pStyle w:val="SourceCode"/>
-      </w:pPr>
-      <w:r>
-        <w:br/>
-      </w:r>
+        <w:rPr>
+          <w:lang w:val="fr-FR"/>
+        </w:rPr>
+      </w:pPr>
+      <w:r>
+        <w:rPr>
+          <w:lang w:val="fr-FR"/>
+        </w:rPr>
+        <w:br/>
+      </w:r>
+      <w:proofErr w:type="spellStart"/>
+      <w:proofErr w:type="gramStart"/>
       <w:r>
         <w:rPr>
           <w:rStyle w:val="BuiltInTok"/>
+          <w:lang w:val="fr-FR"/>
         </w:rPr>
         <w:t>print</w:t>
       </w:r>
-      <w:r>
-        <w:rPr>
-          <w:rStyle w:val="NormalTok"/>
+      <w:proofErr w:type="spellEnd"/>
+      <w:proofErr w:type="gramEnd"/>
+      <w:r>
+        <w:rPr>
+          <w:rStyle w:val="NormalTok"/>
+          <w:lang w:val="fr-FR"/>
         </w:rPr>
         <w:t>(y1_train[</w:t>
       </w:r>
       <w:r>
         <w:rPr>
           <w:rStyle w:val="DecValTok"/>
+          <w:lang w:val="fr-FR"/>
         </w:rPr>
         <w:t>0</w:t>
       </w:r>
       <w:r>
         <w:rPr>
           <w:rStyle w:val="NormalTok"/>
+          <w:lang w:val="fr-FR"/>
         </w:rPr>
         <w:t>])</w:t>
       </w:r>
       <w:r>
-        <w:br/>
-      </w:r>
-      <w:r>
-        <w:rPr>
-          <w:rStyle w:val="NormalTok"/>
+        <w:rPr>
+          <w:lang w:val="fr-FR"/>
+        </w:rPr>
+        <w:br/>
+      </w:r>
+      <w:r>
+        <w:rPr>
+          <w:rStyle w:val="NormalTok"/>
+          <w:lang w:val="fr-FR"/>
         </w:rPr>
         <w:t>X1_train[</w:t>
       </w:r>
       <w:r>
         <w:rPr>
           <w:rStyle w:val="DecValTok"/>
+          <w:lang w:val="fr-FR"/>
         </w:rPr>
         <w:t>0</w:t>
       </w:r>
       <w:r>
         <w:rPr>
           <w:rStyle w:val="NormalTok"/>
+          <w:lang w:val="fr-FR"/>
         </w:rPr>
         <w:t>]</w:t>
       </w:r>
@@ -10204,11 +10362,19 @@
       <w:r>
         <w:br/>
       </w:r>
-      <w:r>
-        <w:rPr>
-          <w:rStyle w:val="VerbatimChar"/>
-        </w:rPr>
-        <w:t>array([ 0.05882353,  0.53768844,  0.55737705,  0.19191919,  0.        ,</w:t>
+      <w:proofErr w:type="gramStart"/>
+      <w:r>
+        <w:rPr>
+          <w:rStyle w:val="VerbatimChar"/>
+        </w:rPr>
+        <w:t>array(</w:t>
+      </w:r>
+      <w:proofErr w:type="gramEnd"/>
+      <w:r>
+        <w:rPr>
+          <w:rStyle w:val="VerbatimChar"/>
+        </w:rPr>
+        <w:t>[ 0.05882353,  0.53768844,  0.55737705,  0.19191919,  0.        ,</w:t>
       </w:r>
       <w:r>
         <w:br/>
@@ -11178,15 +11344,10 @@
       </w:pPr>
       <w:r>
         <w:lastRenderedPageBreak/>
-        <w:t xml:space="preserve">## 1a. GRNN Network - [ </w:t>
-      </w:r>
-      <w:proofErr w:type="spellStart"/>
-      <w:r>
-        <w:t>Diabities</w:t>
-      </w:r>
-      <w:proofErr w:type="spellEnd"/>
-      <w:r>
-        <w:t xml:space="preserve"> </w:t>
+        <w:t>## 1a. GRNN Network - [ Diabet</w:t>
+      </w:r>
+      <w:r>
+        <w:t xml:space="preserve">es </w:t>
       </w:r>
       <w:proofErr w:type="gramStart"/>
       <w:r>
@@ -11556,26 +11717,32 @@
     <w:p>
       <w:pPr>
         <w:pStyle w:val="SourceCode"/>
-      </w:pPr>
-      <w:proofErr w:type="spellStart"/>
-      <w:r>
-        <w:rPr>
-          <w:rStyle w:val="NormalTok"/>
-        </w:rPr>
-        <w:t>grnn_</w:t>
-      </w:r>
+        <w:rPr>
+          <w:lang w:val="fr-FR"/>
+        </w:rPr>
+      </w:pPr>
+      <w:proofErr w:type="spellStart"/>
       <w:proofErr w:type="gramStart"/>
       <w:r>
         <w:rPr>
           <w:rStyle w:val="NormalTok"/>
-        </w:rPr>
-        <w:t>nw.train</w:t>
-      </w:r>
-      <w:proofErr w:type="spellEnd"/>
+          <w:lang w:val="fr-FR"/>
+        </w:rPr>
+        <w:t>grnn</w:t>
+      </w:r>
       <w:proofErr w:type="gramEnd"/>
       <w:r>
         <w:rPr>
           <w:rStyle w:val="NormalTok"/>
+          <w:lang w:val="fr-FR"/>
+        </w:rPr>
+        <w:t>_nw.train</w:t>
+      </w:r>
+      <w:proofErr w:type="spellEnd"/>
+      <w:r>
+        <w:rPr>
+          <w:rStyle w:val="NormalTok"/>
+          <w:lang w:val="fr-FR"/>
         </w:rPr>
         <w:t>(X1_train, y1_train)</w:t>
       </w:r>
@@ -11703,10 +11870,14 @@
     <w:p>
       <w:pPr>
         <w:pStyle w:val="SourceCode"/>
-      </w:pPr>
-      <w:r>
-        <w:rPr>
-          <w:rStyle w:val="VerbatimChar"/>
+        <w:rPr>
+          <w:lang w:val="fr-FR"/>
+        </w:rPr>
+      </w:pPr>
+      <w:r>
+        <w:rPr>
+          <w:rStyle w:val="VerbatimChar"/>
+          <w:lang w:val="fr-FR"/>
         </w:rPr>
         <w:t>0.5425608669746597</w:t>
       </w:r>
@@ -11714,20 +11885,28 @@
     <w:p>
       <w:pPr>
         <w:pStyle w:val="SourceCode"/>
+        <w:rPr>
+          <w:lang w:val="fr-FR"/>
+        </w:rPr>
       </w:pPr>
       <w:r>
         <w:rPr>
           <w:rStyle w:val="CommentTok"/>
+          <w:lang w:val="fr-FR"/>
         </w:rPr>
         <w:t>#confusion matrix</w:t>
       </w:r>
       <w:r>
-        <w:br/>
-      </w:r>
-      <w:proofErr w:type="spellStart"/>
-      <w:r>
-        <w:rPr>
-          <w:rStyle w:val="NormalTok"/>
+        <w:rPr>
+          <w:lang w:val="fr-FR"/>
+        </w:rPr>
+        <w:br/>
+      </w:r>
+      <w:proofErr w:type="spellStart"/>
+      <w:r>
+        <w:rPr>
+          <w:rStyle w:val="NormalTok"/>
+          <w:lang w:val="fr-FR"/>
         </w:rPr>
         <w:t>confusion_matrix</w:t>
       </w:r>
@@ -11735,19 +11914,44 @@
       <w:r>
         <w:rPr>
           <w:rStyle w:val="NormalTok"/>
-        </w:rPr>
-        <w:t>(y1_test,y1_predicted)</w:t>
+          <w:lang w:val="fr-FR"/>
+        </w:rPr>
+        <w:t>(y1_</w:t>
+      </w:r>
+      <w:proofErr w:type="gramStart"/>
+      <w:r>
+        <w:rPr>
+          <w:rStyle w:val="NormalTok"/>
+          <w:lang w:val="fr-FR"/>
+        </w:rPr>
+        <w:t>test,y</w:t>
+      </w:r>
+      <w:proofErr w:type="gramEnd"/>
+      <w:r>
+        <w:rPr>
+          <w:rStyle w:val="NormalTok"/>
+          <w:lang w:val="fr-FR"/>
+        </w:rPr>
+        <w:t>1_predicted)</w:t>
       </w:r>
     </w:p>
     <w:p>
       <w:pPr>
         <w:pStyle w:val="SourceCode"/>
       </w:pPr>
-      <w:r>
-        <w:rPr>
-          <w:rStyle w:val="VerbatimChar"/>
-        </w:rPr>
-        <w:t>array([[128,  26],</w:t>
+      <w:proofErr w:type="gramStart"/>
+      <w:r>
+        <w:rPr>
+          <w:rStyle w:val="VerbatimChar"/>
+        </w:rPr>
+        <w:t>array(</w:t>
+      </w:r>
+      <w:proofErr w:type="gramEnd"/>
+      <w:r>
+        <w:rPr>
+          <w:rStyle w:val="VerbatimChar"/>
+        </w:rPr>
+        <w:t>[[128,  26],</w:t>
       </w:r>
       <w:r>
         <w:br/>
@@ -11940,15 +12144,10 @@
         <w:pStyle w:val="FirstParagraph"/>
       </w:pPr>
       <w:r>
-        <w:t xml:space="preserve">## 1b. PNN Network - [ </w:t>
-      </w:r>
-      <w:proofErr w:type="spellStart"/>
-      <w:r>
-        <w:t>Diabities</w:t>
-      </w:r>
-      <w:proofErr w:type="spellEnd"/>
-      <w:r>
-        <w:t xml:space="preserve"> </w:t>
+        <w:t>## 1b. PNN Network - [ Diabet</w:t>
+      </w:r>
+      <w:r>
+        <w:t xml:space="preserve">es </w:t>
       </w:r>
       <w:proofErr w:type="gramStart"/>
       <w:r>
@@ -12175,26 +12374,32 @@
     <w:p>
       <w:pPr>
         <w:pStyle w:val="SourceCode"/>
-      </w:pPr>
-      <w:proofErr w:type="spellStart"/>
-      <w:r>
-        <w:rPr>
-          <w:rStyle w:val="NormalTok"/>
-        </w:rPr>
-        <w:t>pnn_</w:t>
-      </w:r>
+        <w:rPr>
+          <w:lang w:val="fr-FR"/>
+        </w:rPr>
+      </w:pPr>
+      <w:proofErr w:type="spellStart"/>
       <w:proofErr w:type="gramStart"/>
       <w:r>
         <w:rPr>
           <w:rStyle w:val="NormalTok"/>
-        </w:rPr>
-        <w:t>nw.train</w:t>
-      </w:r>
-      <w:proofErr w:type="spellEnd"/>
+          <w:lang w:val="fr-FR"/>
+        </w:rPr>
+        <w:t>pnn</w:t>
+      </w:r>
       <w:proofErr w:type="gramEnd"/>
       <w:r>
         <w:rPr>
           <w:rStyle w:val="NormalTok"/>
+          <w:lang w:val="fr-FR"/>
+        </w:rPr>
+        <w:t>_nw.train</w:t>
+      </w:r>
+      <w:proofErr w:type="spellEnd"/>
+      <w:r>
+        <w:rPr>
+          <w:rStyle w:val="NormalTok"/>
+          <w:lang w:val="fr-FR"/>
         </w:rPr>
         <w:t>(X1_train, y1_train)</w:t>
       </w:r>
@@ -12311,10 +12516,14 @@
     <w:p>
       <w:pPr>
         <w:pStyle w:val="SourceCode"/>
-      </w:pPr>
-      <w:r>
-        <w:rPr>
-          <w:rStyle w:val="VerbatimChar"/>
+        <w:rPr>
+          <w:lang w:val="fr-FR"/>
+        </w:rPr>
+      </w:pPr>
+      <w:r>
+        <w:rPr>
+          <w:rStyle w:val="VerbatimChar"/>
+          <w:lang w:val="fr-FR"/>
         </w:rPr>
         <w:t>0.5385566730097122</w:t>
       </w:r>
@@ -12322,20 +12531,28 @@
     <w:p>
       <w:pPr>
         <w:pStyle w:val="SourceCode"/>
+        <w:rPr>
+          <w:lang w:val="fr-FR"/>
+        </w:rPr>
       </w:pPr>
       <w:r>
         <w:rPr>
           <w:rStyle w:val="CommentTok"/>
+          <w:lang w:val="fr-FR"/>
         </w:rPr>
         <w:t>#confusion matrix</w:t>
       </w:r>
       <w:r>
-        <w:br/>
-      </w:r>
-      <w:proofErr w:type="spellStart"/>
-      <w:r>
-        <w:rPr>
-          <w:rStyle w:val="NormalTok"/>
+        <w:rPr>
+          <w:lang w:val="fr-FR"/>
+        </w:rPr>
+        <w:br/>
+      </w:r>
+      <w:proofErr w:type="spellStart"/>
+      <w:r>
+        <w:rPr>
+          <w:rStyle w:val="NormalTok"/>
+          <w:lang w:val="fr-FR"/>
         </w:rPr>
         <w:t>confusion_matrix</w:t>
       </w:r>
@@ -12343,19 +12560,44 @@
       <w:r>
         <w:rPr>
           <w:rStyle w:val="NormalTok"/>
-        </w:rPr>
-        <w:t>(y1_test,y1_pnn_predicted)</w:t>
+          <w:lang w:val="fr-FR"/>
+        </w:rPr>
+        <w:t>(y1_</w:t>
+      </w:r>
+      <w:proofErr w:type="gramStart"/>
+      <w:r>
+        <w:rPr>
+          <w:rStyle w:val="NormalTok"/>
+          <w:lang w:val="fr-FR"/>
+        </w:rPr>
+        <w:t>test,y</w:t>
+      </w:r>
+      <w:proofErr w:type="gramEnd"/>
+      <w:r>
+        <w:rPr>
+          <w:rStyle w:val="NormalTok"/>
+          <w:lang w:val="fr-FR"/>
+        </w:rPr>
+        <w:t>1_pnn_predicted)</w:t>
       </w:r>
     </w:p>
     <w:p>
       <w:pPr>
         <w:pStyle w:val="SourceCode"/>
       </w:pPr>
-      <w:r>
-        <w:rPr>
-          <w:rStyle w:val="VerbatimChar"/>
-        </w:rPr>
-        <w:t>array([[130,  24],</w:t>
+      <w:proofErr w:type="gramStart"/>
+      <w:r>
+        <w:rPr>
+          <w:rStyle w:val="VerbatimChar"/>
+        </w:rPr>
+        <w:t>array(</w:t>
+      </w:r>
+      <w:proofErr w:type="gramEnd"/>
+      <w:r>
+        <w:rPr>
+          <w:rStyle w:val="VerbatimChar"/>
+        </w:rPr>
+        <w:t>[[130,  24],</w:t>
       </w:r>
       <w:r>
         <w:br/>
@@ -12499,15 +12741,10 @@
         <w:pStyle w:val="FirstParagraph"/>
       </w:pPr>
       <w:r>
-        <w:t xml:space="preserve">## 1c. RBF - [ </w:t>
-      </w:r>
-      <w:proofErr w:type="spellStart"/>
-      <w:r>
-        <w:t>Diabities</w:t>
-      </w:r>
-      <w:proofErr w:type="spellEnd"/>
-      <w:r>
-        <w:t xml:space="preserve"> </w:t>
+        <w:t>## 1c. RBF - [ Diabet</w:t>
+      </w:r>
+      <w:r>
+        <w:t xml:space="preserve">es </w:t>
       </w:r>
       <w:proofErr w:type="gramStart"/>
       <w:r>
@@ -12859,18 +13096,16 @@
         <w:pStyle w:val="Heading2"/>
       </w:pPr>
       <w:bookmarkStart w:id="31" w:name="d.-ensemble-learning---diabities-problem"/>
-      <w:bookmarkStart w:id="32" w:name="_Toc483906590"/>
+      <w:bookmarkStart w:id="32" w:name="_Toc483907899"/>
       <w:bookmarkEnd w:id="31"/>
       <w:r>
-        <w:t xml:space="preserve">1d. Ensemble Learning - [ </w:t>
-      </w:r>
-      <w:proofErr w:type="spellStart"/>
-      <w:r>
-        <w:t>Diabities</w:t>
-      </w:r>
-      <w:proofErr w:type="spellEnd"/>
-      <w:r>
-        <w:t xml:space="preserve"> </w:t>
+        <w:t>1d. Ensemble Learning - [ Diabe</w:t>
+      </w:r>
+      <w:r>
+        <w:t>t</w:t>
+      </w:r>
+      <w:r>
+        <w:t xml:space="preserve">es </w:t>
       </w:r>
       <w:proofErr w:type="gramStart"/>
       <w:r>
@@ -13793,38 +14028,54 @@
     <w:p>
       <w:pPr>
         <w:pStyle w:val="SourceCode"/>
-      </w:pPr>
-      <w:proofErr w:type="spellStart"/>
-      <w:r>
-        <w:rPr>
-          <w:rStyle w:val="NormalTok"/>
-        </w:rPr>
-        <w:t>mv_clf</w:t>
-      </w:r>
-      <w:proofErr w:type="spellEnd"/>
-      <w:r>
-        <w:rPr>
-          <w:rStyle w:val="NormalTok"/>
+        <w:rPr>
+          <w:lang w:val="fr-FR"/>
+        </w:rPr>
+      </w:pPr>
+      <w:proofErr w:type="spellStart"/>
+      <w:proofErr w:type="gramStart"/>
+      <w:r>
+        <w:rPr>
+          <w:rStyle w:val="NormalTok"/>
+          <w:lang w:val="fr-FR"/>
+        </w:rPr>
+        <w:t>mv</w:t>
+      </w:r>
+      <w:proofErr w:type="gramEnd"/>
+      <w:r>
+        <w:rPr>
+          <w:rStyle w:val="NormalTok"/>
+          <w:lang w:val="fr-FR"/>
+        </w:rPr>
+        <w:t>_clf</w:t>
+      </w:r>
+      <w:proofErr w:type="spellEnd"/>
+      <w:r>
+        <w:rPr>
+          <w:rStyle w:val="NormalTok"/>
+          <w:lang w:val="fr-FR"/>
         </w:rPr>
         <w:t xml:space="preserve"> </w:t>
       </w:r>
       <w:r>
         <w:rPr>
           <w:rStyle w:val="OperatorTok"/>
+          <w:lang w:val="fr-FR"/>
         </w:rPr>
         <w:t>=</w:t>
       </w:r>
       <w:r>
         <w:rPr>
           <w:rStyle w:val="NormalTok"/>
+          <w:lang w:val="fr-FR"/>
         </w:rPr>
         <w:t xml:space="preserve"> </w:t>
       </w:r>
       <w:proofErr w:type="spellStart"/>
-      <w:proofErr w:type="gramStart"/>
-      <w:r>
-        <w:rPr>
-          <w:rStyle w:val="NormalTok"/>
+      <w:r>
+        <w:rPr>
+          <w:rStyle w:val="NormalTok"/>
+          <w:lang w:val="fr-FR"/>
         </w:rPr>
         <w:t>mv_clf.fit</w:t>
       </w:r>
@@ -13832,15 +14083,9 @@
       <w:r>
         <w:rPr>
           <w:rStyle w:val="NormalTok"/>
-        </w:rPr>
-        <w:t>(</w:t>
-      </w:r>
-      <w:proofErr w:type="gramEnd"/>
-      <w:r>
-        <w:rPr>
-          <w:rStyle w:val="NormalTok"/>
-        </w:rPr>
-        <w:t>X1_train, y1_train)</w:t>
+          <w:lang w:val="fr-FR"/>
+        </w:rPr>
+        <w:t>(X1_train, y1_train)</w:t>
       </w:r>
     </w:p>
     <w:p>
@@ -14208,15 +14453,10 @@
         <w:pStyle w:val="FirstParagraph"/>
       </w:pPr>
       <w:r>
-        <w:t xml:space="preserve">## 1e. MLP - [ </w:t>
-      </w:r>
-      <w:proofErr w:type="spellStart"/>
-      <w:r>
-        <w:t>Diabities</w:t>
-      </w:r>
-      <w:proofErr w:type="spellEnd"/>
-      <w:r>
-        <w:t xml:space="preserve"> </w:t>
+        <w:t>## 1e. MLP - [ Diabet</w:t>
+      </w:r>
+      <w:r>
+        <w:t xml:space="preserve">es </w:t>
       </w:r>
       <w:proofErr w:type="gramStart"/>
       <w:r>
@@ -15115,19 +15355,17 @@
       </w:r>
       <w:proofErr w:type="spellStart"/>
       <w:r>
-        <w:t>tensorflow</w:t>
-      </w:r>
-      <w:proofErr w:type="spellEnd"/>
-      <w:r>
-        <w:t xml:space="preserve"> - [ </w:t>
-      </w:r>
-      <w:proofErr w:type="spellStart"/>
-      <w:r>
-        <w:t>Diabities</w:t>
-      </w:r>
-      <w:proofErr w:type="spellEnd"/>
-      <w:r>
-        <w:t xml:space="preserve"> </w:t>
+        <w:t>tensorflo</w:t>
+      </w:r>
+      <w:r>
+        <w:t>w</w:t>
+      </w:r>
+      <w:proofErr w:type="spellEnd"/>
+      <w:r>
+        <w:t xml:space="preserve"> - [ Diabet</w:t>
+      </w:r>
+      <w:r>
+        <w:t xml:space="preserve">es </w:t>
       </w:r>
       <w:proofErr w:type="gramStart"/>
       <w:r>
@@ -15397,21 +15635,13 @@
         <w:rPr>
           <w:rStyle w:val="CommentTok"/>
         </w:rPr>
-        <w:t xml:space="preserve"># </w:t>
-      </w:r>
-      <w:proofErr w:type="spellStart"/>
+        <w:t># diabet</w:t>
+      </w:r>
       <w:r>
         <w:rPr>
           <w:rStyle w:val="CommentTok"/>
         </w:rPr>
-        <w:t>diabities</w:t>
-      </w:r>
-      <w:proofErr w:type="spellEnd"/>
-      <w:r>
-        <w:rPr>
-          <w:rStyle w:val="CommentTok"/>
-        </w:rPr>
-        <w:t xml:space="preserve"> data have 8 features and 1 output with 2 classes</w:t>
+        <w:t>es data have 8 features and 1 output with 2 classes</w:t>
       </w:r>
       <w:r>
         <w:br/>
@@ -19258,7 +19488,7 @@
         <w:pStyle w:val="Heading2"/>
       </w:pPr>
       <w:bookmarkStart w:id="33" w:name="wine-quality"/>
-      <w:bookmarkStart w:id="34" w:name="_Toc483906591"/>
+      <w:bookmarkStart w:id="34" w:name="_Toc483907900"/>
       <w:bookmarkEnd w:id="33"/>
       <w:r>
         <w:t>2. Wine Quality</w:t>
@@ -21359,7 +21589,7 @@
         <w:pStyle w:val="Heading3"/>
       </w:pPr>
       <w:bookmarkStart w:id="35" w:name="a.-mlr-multi-linear-regression"/>
-      <w:bookmarkStart w:id="36" w:name="_Toc483906592"/>
+      <w:bookmarkStart w:id="36" w:name="_Toc483907901"/>
       <w:bookmarkEnd w:id="35"/>
       <w:r>
         <w:t xml:space="preserve">2a. MLR </w:t>
@@ -22422,7 +22652,7 @@
         <w:pStyle w:val="Heading3"/>
       </w:pPr>
       <w:bookmarkStart w:id="37" w:name="b.-grnn"/>
-      <w:bookmarkStart w:id="38" w:name="_Toc483906593"/>
+      <w:bookmarkStart w:id="38" w:name="_Toc483907902"/>
       <w:bookmarkEnd w:id="37"/>
       <w:r>
         <w:t>2b. GRNN</w:t>
@@ -22775,26 +23005,25 @@
     <w:p>
       <w:pPr>
         <w:pStyle w:val="SourceCode"/>
-      </w:pPr>
-      <w:r>
-        <w:rPr>
-          <w:rStyle w:val="NormalTok"/>
-        </w:rPr>
-        <w:t>grnn_nw_</w:t>
-      </w:r>
+        <w:rPr>
+          <w:lang w:val="fr-FR"/>
+        </w:rPr>
+      </w:pPr>
       <w:proofErr w:type="gramStart"/>
       <w:r>
         <w:rPr>
           <w:rStyle w:val="NormalTok"/>
-        </w:rPr>
-        <w:t>2.train</w:t>
+          <w:lang w:val="fr-FR"/>
+        </w:rPr>
+        <w:t>grnn</w:t>
       </w:r>
       <w:proofErr w:type="gramEnd"/>
       <w:r>
         <w:rPr>
           <w:rStyle w:val="NormalTok"/>
-        </w:rPr>
-        <w:t>(X2_train, y2_train)</w:t>
+          <w:lang w:val="fr-FR"/>
+        </w:rPr>
+        <w:t>_nw_2.train(X2_train, y2_train)</w:t>
       </w:r>
     </w:p>
     <w:p>
@@ -23036,7 +23265,7 @@
         <w:pStyle w:val="Heading3"/>
       </w:pPr>
       <w:bookmarkStart w:id="39" w:name="c.-pnn-network"/>
-      <w:bookmarkStart w:id="40" w:name="_Toc483906594"/>
+      <w:bookmarkStart w:id="40" w:name="_Toc483907903"/>
       <w:bookmarkEnd w:id="39"/>
       <w:r>
         <w:t>2c. PNN Network</w:t>
@@ -23239,26 +23468,25 @@
     <w:p>
       <w:pPr>
         <w:pStyle w:val="SourceCode"/>
-      </w:pPr>
-      <w:r>
-        <w:rPr>
-          <w:rStyle w:val="NormalTok"/>
-        </w:rPr>
-        <w:t>pnn_nw_</w:t>
-      </w:r>
+        <w:rPr>
+          <w:lang w:val="fr-FR"/>
+        </w:rPr>
+      </w:pPr>
       <w:proofErr w:type="gramStart"/>
       <w:r>
         <w:rPr>
           <w:rStyle w:val="NormalTok"/>
-        </w:rPr>
-        <w:t>2.train</w:t>
+          <w:lang w:val="fr-FR"/>
+        </w:rPr>
+        <w:t>pnn</w:t>
       </w:r>
       <w:proofErr w:type="gramEnd"/>
       <w:r>
         <w:rPr>
           <w:rStyle w:val="NormalTok"/>
-        </w:rPr>
-        <w:t>(X2_train, y2_train)</w:t>
+          <w:lang w:val="fr-FR"/>
+        </w:rPr>
+        <w:t>_nw_2.train(X2_train, y2_train)</w:t>
       </w:r>
     </w:p>
     <w:p>
@@ -23493,7 +23721,7 @@
         <w:pStyle w:val="Heading3"/>
       </w:pPr>
       <w:bookmarkStart w:id="41" w:name="d.-rbf-network"/>
-      <w:bookmarkStart w:id="42" w:name="_Toc483906595"/>
+      <w:bookmarkStart w:id="42" w:name="_Toc483907904"/>
       <w:bookmarkEnd w:id="41"/>
       <w:r>
         <w:t>2d. RBF Network</w:t>
@@ -23879,7 +24107,7 @@
         <w:pStyle w:val="Heading3"/>
       </w:pPr>
       <w:bookmarkStart w:id="43" w:name="d.-ensembles"/>
-      <w:bookmarkStart w:id="44" w:name="_Toc483906596"/>
+      <w:bookmarkStart w:id="44" w:name="_Toc483907905"/>
       <w:bookmarkEnd w:id="43"/>
       <w:r>
         <w:t>2d. Ensembles</w:t>
@@ -24132,12 +24360,16 @@
     <w:p>
       <w:pPr>
         <w:pStyle w:val="SourceCode"/>
+        <w:rPr>
+          <w:lang w:val="fr-FR"/>
+        </w:rPr>
       </w:pPr>
       <w:proofErr w:type="spellStart"/>
       <w:proofErr w:type="gramStart"/>
       <w:r>
         <w:rPr>
           <w:rStyle w:val="NormalTok"/>
+          <w:lang w:val="fr-FR"/>
         </w:rPr>
         <w:t>en_reg.fit</w:t>
       </w:r>
@@ -24145,6 +24377,7 @@
       <w:r>
         <w:rPr>
           <w:rStyle w:val="NormalTok"/>
+          <w:lang w:val="fr-FR"/>
         </w:rPr>
         <w:t>(</w:t>
       </w:r>
@@ -24152,6 +24385,7 @@
       <w:r>
         <w:rPr>
           <w:rStyle w:val="NormalTok"/>
+          <w:lang w:val="fr-FR"/>
         </w:rPr>
         <w:t>X2_train, y2_train)</w:t>
       </w:r>
@@ -24753,7 +24987,7 @@
         <w:pStyle w:val="Heading3"/>
       </w:pPr>
       <w:bookmarkStart w:id="45" w:name="summary"/>
-      <w:bookmarkStart w:id="46" w:name="_Toc483906597"/>
+      <w:bookmarkStart w:id="46" w:name="_Toc483907906"/>
       <w:bookmarkEnd w:id="45"/>
       <w:r>
         <w:t>Summary</w:t>
@@ -25298,10 +25532,7 @@
         </w:rPr>
       </w:pPr>
       <w:r>
-        <w:t>So the lowest Mean Square Err</w:t>
-      </w:r>
-      <w:r>
-        <w:t>or (MSE) is again with Ensemble.</w:t>
+        <w:t>So the lowest Mean Square Error (MSE) is again with Ensemble.</w:t>
       </w:r>
     </w:p>
     <w:sectPr>
@@ -26522,7 +26753,7 @@
       </w:pPr>
     </w:pPrDefault>
   </w:docDefaults>
-  <w:latentStyles w:defLockedState="0" w:defUIPriority="0" w:defSemiHidden="0" w:defUnhideWhenUsed="0" w:defQFormat="0" w:count="381">
+  <w:latentStyles w:defLockedState="0" w:defUIPriority="0" w:defSemiHidden="0" w:defUnhideWhenUsed="0" w:defQFormat="0" w:count="382">
     <w:lsdException w:name="Normal" w:qFormat="1"/>
     <w:lsdException w:name="heading 1" w:uiPriority="9" w:qFormat="1"/>
     <w:lsdException w:name="heading 2" w:uiPriority="9" w:qFormat="1"/>
@@ -26610,7 +26841,6 @@
     <w:lsdException w:name="HTML Sample" w:semiHidden="1" w:unhideWhenUsed="1"/>
     <w:lsdException w:name="HTML Typewriter" w:semiHidden="1" w:unhideWhenUsed="1"/>
     <w:lsdException w:name="HTML Variable" w:semiHidden="1" w:unhideWhenUsed="1"/>
-    <w:lsdException w:name="Normal Table" w:semiHidden="1" w:unhideWhenUsed="1"/>
     <w:lsdException w:name="annotation subject" w:semiHidden="1" w:unhideWhenUsed="1"/>
     <w:lsdException w:name="No List" w:semiHidden="1" w:uiPriority="99" w:unhideWhenUsed="1"/>
     <w:lsdException w:name="Outline List 1" w:semiHidden="1" w:unhideWhenUsed="1"/>
@@ -26657,9 +26887,7 @@
     <w:lsdException w:name="Table Subtle 2" w:semiHidden="1" w:unhideWhenUsed="1"/>
     <w:lsdException w:name="Table Web 1" w:semiHidden="1" w:unhideWhenUsed="1"/>
     <w:lsdException w:name="Table Web 2" w:semiHidden="1" w:unhideWhenUsed="1"/>
-    <w:lsdException w:name="Table Web 3" w:semiHidden="1" w:unhideWhenUsed="1"/>
     <w:lsdException w:name="Balloon Text" w:semiHidden="1" w:unhideWhenUsed="1"/>
-    <w:lsdException w:name="Table Theme" w:semiHidden="1" w:unhideWhenUsed="1"/>
     <w:lsdException w:name="Note Level 1" w:semiHidden="1" w:unhideWhenUsed="1"/>
     <w:lsdException w:name="Note Level 2" w:semiHidden="1" w:unhideWhenUsed="1"/>
     <w:lsdException w:name="Note Level 3" w:semiHidden="1" w:unhideWhenUsed="1"/>
@@ -26690,7 +26918,6 @@
     <w:lsdException w:name="Light Grid Accent 1"/>
     <w:lsdException w:name="Medium Shading 1 Accent 1"/>
     <w:lsdException w:name="Medium Shading 2 Accent 1"/>
-    <w:lsdException w:name="Medium List 1 Accent 1"/>
     <w:lsdException w:name="Revision" w:semiHidden="1"/>
     <w:lsdException w:name="List Paragraph" w:uiPriority="34" w:qFormat="1"/>
     <w:lsdException w:name="Quote" w:uiPriority="29" w:qFormat="1"/>
@@ -26772,7 +26999,6 @@
     <w:lsdException w:name="Dark List Accent 6"/>
     <w:lsdException w:name="Colorful Shading Accent 6"/>
     <w:lsdException w:name="Colorful List Accent 6"/>
-    <w:lsdException w:name="Colorful Grid Accent 6"/>
     <w:lsdException w:name="Subtle Emphasis" w:uiPriority="19" w:qFormat="1"/>
     <w:lsdException w:name="Intense Emphasis" w:uiPriority="21" w:qFormat="1"/>
     <w:lsdException w:name="Subtle Reference" w:uiPriority="31" w:qFormat="1"/>
@@ -26876,6 +27102,7 @@
     <w:lsdException w:name="List Table 6 Colorful Accent 6" w:uiPriority="51"/>
     <w:lsdException w:name="List Table 7 Colorful Accent 6" w:uiPriority="52"/>
     <w:lsdException w:name="Mention" w:semiHidden="1" w:uiPriority="99" w:unhideWhenUsed="1"/>
+    <w:lsdException w:name="Smart Hyperlink" w:semiHidden="1" w:uiPriority="99" w:unhideWhenUsed="1"/>
   </w:latentStyles>
   <w:style w:type="paragraph" w:default="1" w:styleId="Normal">
     <w:name w:val="Normal"/>
@@ -28625,7 +28852,7 @@
 </file>
 
 <file path=customXml/itemProps1.xml><?xml version="1.0" encoding="utf-8"?>
-<ds:datastoreItem xmlns:ds="http://schemas.openxmlformats.org/officeDocument/2006/customXml" ds:itemID="{8C47DABE-03A1-1A42-9F05-BA84E73CDC84}">
+<ds:datastoreItem xmlns:ds="http://schemas.openxmlformats.org/officeDocument/2006/customXml" ds:itemID="{F4A2D068-A078-E54E-B806-EE1ADD141DFE}">
   <ds:schemaRefs>
     <ds:schemaRef ds:uri="http://schemas.openxmlformats.org/officeDocument/2006/bibliography"/>
   </ds:schemaRefs>

</xml_diff>